<commit_message>
Se agrega la bibliografía
</commit_message>
<xml_diff>
--- a/Capitulos Finales/Tesis.docx
+++ b/Capitulos Finales/Tesis.docx
@@ -91,7 +91,7 @@
     <w:p>
       <w:pPr>
         <w:spacing w:after="0" w:line="240" w:lineRule="auto"/>
-        <w:ind w:left="720" w:firstLine="709"/>
+        <w:ind w:left="2124" w:hanging="695"/>
         <w:rPr>
           <w:rFonts w:eastAsiaTheme="minorHAnsi"/>
           <w:lang w:val="es-AR" w:bidi="ar-SA"/>
@@ -938,11 +938,108 @@
         </w:rPr>
         <w:t xml:space="preserve"> </w:t>
       </w:r>
-      <w:r>
-        <w:rPr>
-          <w:lang w:val="es-AR"/>
-        </w:rPr>
-        <w:t>[key-15]. En general, las definiciones entremezclan (1) el trabajo dinámico de estipulación de la arquitectura dentro del proceso de ingeniería o el diseño (su lugar en el ciclo de vida), (2) la configuración o topología estática de sistemas de software contemplada desde un elevado nivel de abstracción y (3) la caracterización de la disciplina que se ocupa de uno de esos dos asuntos, o de ambos.[key-16]</w:t>
+      <w:sdt>
+        <w:sdtPr>
+          <w:rPr>
+            <w:lang w:val="es-AR"/>
+          </w:rPr>
+          <w:id w:val="330736"/>
+          <w:citation/>
+        </w:sdtPr>
+        <w:sdtContent>
+          <w:r>
+            <w:rPr>
+              <w:lang w:val="es-AR"/>
+            </w:rPr>
+            <w:fldChar w:fldCharType="begin"/>
+          </w:r>
+          <w:r>
+            <w:rPr>
+              <w:lang w:val="es-AR"/>
+            </w:rPr>
+            <w:instrText xml:space="preserve"> CITATION httpdefinitions \l 11274  </w:instrText>
+          </w:r>
+          <w:r>
+            <w:rPr>
+              <w:lang w:val="es-AR"/>
+            </w:rPr>
+            <w:fldChar w:fldCharType="separate"/>
+          </w:r>
+          <w:r>
+            <w:rPr>
+              <w:noProof/>
+              <w:lang w:val="es-AR"/>
+            </w:rPr>
+            <w:t>(1)</w:t>
+          </w:r>
+          <w:r>
+            <w:rPr>
+              <w:lang w:val="es-AR"/>
+            </w:rPr>
+            <w:fldChar w:fldCharType="end"/>
+          </w:r>
+        </w:sdtContent>
+      </w:sdt>
+      <w:r>
+        <w:rPr>
+          <w:lang w:val="es-AR"/>
+        </w:rPr>
+        <w:t>[key-15]. En general, las definiciones entremezclan (1) el trabajo dinámico de estipulación de la arquitectura dentro del proceso de ingeniería o el diseño (su lugar en el ciclo de vida), (2) la configuración o topología estática de sistemas de software contemplada desde un elevado nivel de abstracción y (3) la caracterización de la disciplina que se ocupa de uno de esos dos asuntos, o de ambos.</w:t>
+      </w:r>
+      <w:sdt>
+        <w:sdtPr>
+          <w:rPr>
+            <w:lang w:val="es-AR"/>
+          </w:rPr>
+          <w:id w:val="331035"/>
+          <w:citation/>
+        </w:sdtPr>
+        <w:sdtContent>
+          <w:r>
+            <w:rPr>
+              <w:lang w:val="es-AR"/>
+            </w:rPr>
+            <w:fldChar w:fldCharType="begin"/>
+          </w:r>
+          <w:r>
+            <w:rPr>
+              <w:lang w:val="es-AR"/>
+            </w:rPr>
+            <w:instrText xml:space="preserve"> CITATION Reynoso04 \l 11274  </w:instrText>
+          </w:r>
+          <w:r>
+            <w:rPr>
+              <w:lang w:val="es-AR"/>
+            </w:rPr>
+            <w:fldChar w:fldCharType="separate"/>
+          </w:r>
+          <w:r>
+            <w:rPr>
+              <w:noProof/>
+              <w:lang w:val="es-AR"/>
+            </w:rPr>
+            <w:t xml:space="preserve"> </w:t>
+          </w:r>
+          <w:r>
+            <w:rPr>
+              <w:noProof/>
+              <w:lang w:val="es-AR"/>
+            </w:rPr>
+            <w:t>(2)</w:t>
+          </w:r>
+          <w:r>
+            <w:rPr>
+              <w:lang w:val="es-AR"/>
+            </w:rPr>
+            <w:fldChar w:fldCharType="end"/>
+          </w:r>
+        </w:sdtContent>
+      </w:sdt>
+      <w:r>
+        <w:rPr>
+          <w:lang w:val="es-AR"/>
+        </w:rPr>
+        <w:t>[key-16]</w:t>
       </w:r>
     </w:p>
     <w:p>
@@ -964,6 +1061,48 @@
         </w:rPr>
         <w:t xml:space="preserve"> </w:t>
       </w:r>
+      <w:sdt>
+        <w:sdtPr>
+          <w:rPr>
+            <w:lang w:val="es-AR"/>
+          </w:rPr>
+          <w:id w:val="331383"/>
+          <w:citation/>
+        </w:sdtPr>
+        <w:sdtContent>
+          <w:r>
+            <w:rPr>
+              <w:lang w:val="es-AR"/>
+            </w:rPr>
+            <w:fldChar w:fldCharType="begin"/>
+          </w:r>
+          <w:r>
+            <w:rPr>
+              <w:lang w:val="es-AR"/>
+            </w:rPr>
+            <w:instrText xml:space="preserve"> CITATION Cle96 \l 11274 </w:instrText>
+          </w:r>
+          <w:r>
+            <w:rPr>
+              <w:lang w:val="es-AR"/>
+            </w:rPr>
+            <w:fldChar w:fldCharType="separate"/>
+          </w:r>
+          <w:r>
+            <w:rPr>
+              <w:noProof/>
+              <w:lang w:val="es-AR"/>
+            </w:rPr>
+            <w:t>(3)</w:t>
+          </w:r>
+          <w:r>
+            <w:rPr>
+              <w:lang w:val="es-AR"/>
+            </w:rPr>
+            <w:fldChar w:fldCharType="end"/>
+          </w:r>
+        </w:sdtContent>
+      </w:sdt>
       <w:r>
         <w:rPr>
           <w:lang w:val="es-AR"/>
@@ -1006,6 +1145,48 @@
         </w:rPr>
         <w:t xml:space="preserve"> </w:t>
       </w:r>
+      <w:sdt>
+        <w:sdtPr>
+          <w:rPr>
+            <w:lang w:val="es-AR"/>
+          </w:rPr>
+          <w:id w:val="711375"/>
+          <w:citation/>
+        </w:sdtPr>
+        <w:sdtContent>
+          <w:r>
+            <w:rPr>
+              <w:lang w:val="es-AR"/>
+            </w:rPr>
+            <w:fldChar w:fldCharType="begin"/>
+          </w:r>
+          <w:r>
+            <w:rPr>
+              <w:lang w:val="es-AR"/>
+            </w:rPr>
+            <w:instrText xml:space="preserve"> CITATION SoftwareArchitectureInPractice \l 11274 </w:instrText>
+          </w:r>
+          <w:r>
+            <w:rPr>
+              <w:lang w:val="es-AR"/>
+            </w:rPr>
+            <w:fldChar w:fldCharType="separate"/>
+          </w:r>
+          <w:r>
+            <w:rPr>
+              <w:noProof/>
+              <w:lang w:val="es-AR"/>
+            </w:rPr>
+            <w:t>(4)</w:t>
+          </w:r>
+          <w:r>
+            <w:rPr>
+              <w:lang w:val="es-AR"/>
+            </w:rPr>
+            <w:fldChar w:fldCharType="end"/>
+          </w:r>
+        </w:sdtContent>
+      </w:sdt>
       <w:r>
         <w:rPr>
           <w:lang w:val="es-AR"/>
@@ -1054,7 +1235,62 @@
           <w:lang w:val="es-AR"/>
         </w:rPr>
         <w:lastRenderedPageBreak/>
-        <w:t xml:space="preserve">algoritmos y las estructuras de datos. En el que muchos consideran un ensayo seminal de la disciplina, Mary Shaw y David Garlan[key-18] sugieren que dichas cuestiones estructurales incluyen organización a grandes rasgos y estructura global de control; protocolos para la comunicación, la sincronización y el acceso a datos; la asignación de funcionalidad a elementos del diseño; la distribución física; la composición de los elementos de diseño; escalabilidad y rendimiento; y selección entre alternativas de diseño. </w:t>
+        <w:t>algoritmos y las estructuras de datos. En el que muchos consideran un ensayo seminal de la disciplina, Mary Shaw y David Garlan</w:t>
+      </w:r>
+      <w:sdt>
+        <w:sdtPr>
+          <w:rPr>
+            <w:lang w:val="es-AR"/>
+          </w:rPr>
+          <w:id w:val="331730"/>
+          <w:citation/>
+        </w:sdtPr>
+        <w:sdtContent>
+          <w:r>
+            <w:rPr>
+              <w:lang w:val="es-AR"/>
+            </w:rPr>
+            <w:fldChar w:fldCharType="begin"/>
+          </w:r>
+          <w:r>
+            <w:rPr>
+              <w:lang w:val="es-AR"/>
+            </w:rPr>
+            <w:instrText xml:space="preserve"> CITATION Gar94 \l 11274 </w:instrText>
+          </w:r>
+          <w:r>
+            <w:rPr>
+              <w:lang w:val="es-AR"/>
+            </w:rPr>
+            <w:fldChar w:fldCharType="separate"/>
+          </w:r>
+          <w:r>
+            <w:rPr>
+              <w:noProof/>
+              <w:lang w:val="es-AR"/>
+            </w:rPr>
+            <w:t xml:space="preserve"> </w:t>
+          </w:r>
+          <w:r>
+            <w:rPr>
+              <w:noProof/>
+              <w:lang w:val="es-AR"/>
+            </w:rPr>
+            <w:t>(5)</w:t>
+          </w:r>
+          <w:r>
+            <w:rPr>
+              <w:lang w:val="es-AR"/>
+            </w:rPr>
+            <w:fldChar w:fldCharType="end"/>
+          </w:r>
+        </w:sdtContent>
+      </w:sdt>
+      <w:r>
+        <w:rPr>
+          <w:lang w:val="es-AR"/>
+        </w:rPr>
+        <w:t xml:space="preserve">[key-18] sugieren que dichas cuestiones estructurales incluyen organización a grandes rasgos y estructura global de control; protocolos para la comunicación, la sincronización y el acceso a datos; la asignación de funcionalidad a elementos del diseño; la distribución física; la composición de los elementos de diseño; escalabilidad y rendimiento; y selección entre alternativas de diseño. </w:t>
       </w:r>
     </w:p>
     <w:p>
@@ -1108,6 +1344,55 @@
         </w:rPr>
         <w:t>La calidad de software se define como el grado en el cual éste posee una combinación deseada de atributos, tales como: Performance, Disponibilidad, Portabilidad, Seguridad, Usabilidad, etc.</w:t>
       </w:r>
+      <w:sdt>
+        <w:sdtPr>
+          <w:rPr>
+            <w:lang w:val="es-AR"/>
+          </w:rPr>
+          <w:id w:val="711391"/>
+          <w:citation/>
+        </w:sdtPr>
+        <w:sdtContent>
+          <w:r>
+            <w:rPr>
+              <w:lang w:val="es-AR"/>
+            </w:rPr>
+            <w:fldChar w:fldCharType="begin"/>
+          </w:r>
+          <w:r>
+            <w:rPr>
+              <w:lang w:val="es-AR"/>
+            </w:rPr>
+            <w:instrText xml:space="preserve"> CITATION New \l 11274 </w:instrText>
+          </w:r>
+          <w:r>
+            <w:rPr>
+              <w:lang w:val="es-AR"/>
+            </w:rPr>
+            <w:fldChar w:fldCharType="separate"/>
+          </w:r>
+          <w:r>
+            <w:rPr>
+              <w:noProof/>
+              <w:lang w:val="es-AR"/>
+            </w:rPr>
+            <w:t xml:space="preserve"> </w:t>
+          </w:r>
+          <w:r>
+            <w:rPr>
+              <w:noProof/>
+              <w:lang w:val="es-AR"/>
+            </w:rPr>
+            <w:t>(6)</w:t>
+          </w:r>
+          <w:r>
+            <w:rPr>
+              <w:lang w:val="es-AR"/>
+            </w:rPr>
+            <w:fldChar w:fldCharType="end"/>
+          </w:r>
+        </w:sdtContent>
+      </w:sdt>
       <w:r>
         <w:rPr>
           <w:lang w:val="es-AR"/>
@@ -1126,25 +1411,163 @@
         </w:rPr>
         <w:t xml:space="preserve"> </w:t>
       </w:r>
-      <w:r>
-        <w:rPr>
-          <w:lang w:val="es-AR"/>
-        </w:rPr>
-        <w:t xml:space="preserve">[key-12] que hacen referencia a características o restricciones que éste debe satisfacer, y complementan los requerimientos funcionales del mismo. Estas características o atributos se conocen con el nombre de “atributos de calidad” [key-13]. </w:t>
-      </w:r>
-    </w:p>
-    <w:p>
-      <w:pPr>
-        <w:jc w:val="both"/>
-        <w:rPr>
-          <w:lang w:val="es-AR"/>
-        </w:rPr>
-      </w:pPr>
-      <w:r>
-        <w:rPr>
-          <w:lang w:val="es-AR"/>
-        </w:rPr>
-        <w:t xml:space="preserve">En términos generales, Bass y otros autores [key-5] establece una clasificación de los atributos de calidad en dos categorías: </w:t>
+      <w:sdt>
+        <w:sdtPr>
+          <w:rPr>
+            <w:lang w:val="es-AR"/>
+          </w:rPr>
+          <w:id w:val="711773"/>
+          <w:citation/>
+        </w:sdtPr>
+        <w:sdtContent>
+          <w:r>
+            <w:rPr>
+              <w:lang w:val="es-AR"/>
+            </w:rPr>
+            <w:fldChar w:fldCharType="begin"/>
+          </w:r>
+          <w:r>
+            <w:rPr>
+              <w:lang w:val="es-AR"/>
+            </w:rPr>
+            <w:instrText xml:space="preserve"> CITATION kaz01 \l 11274  </w:instrText>
+          </w:r>
+          <w:r>
+            <w:rPr>
+              <w:lang w:val="es-AR"/>
+            </w:rPr>
+            <w:fldChar w:fldCharType="separate"/>
+          </w:r>
+          <w:r>
+            <w:rPr>
+              <w:noProof/>
+              <w:lang w:val="es-AR"/>
+            </w:rPr>
+            <w:t>(7)</w:t>
+          </w:r>
+          <w:r>
+            <w:rPr>
+              <w:lang w:val="es-AR"/>
+            </w:rPr>
+            <w:fldChar w:fldCharType="end"/>
+          </w:r>
+        </w:sdtContent>
+      </w:sdt>
+      <w:r>
+        <w:rPr>
+          <w:lang w:val="es-AR"/>
+        </w:rPr>
+        <w:t xml:space="preserve">[key-12] que hacen referencia a características o restricciones que éste debe satisfacer, y complementan los requerimientos funcionales del mismo. Estas características o atributos se conocen con el nombre de “atributos de calidad” </w:t>
+      </w:r>
+      <w:sdt>
+        <w:sdtPr>
+          <w:rPr>
+            <w:lang w:val="es-AR"/>
+          </w:rPr>
+          <w:id w:val="712193"/>
+          <w:citation/>
+        </w:sdtPr>
+        <w:sdtContent>
+          <w:r>
+            <w:rPr>
+              <w:lang w:val="es-AR"/>
+            </w:rPr>
+            <w:fldChar w:fldCharType="begin"/>
+          </w:r>
+          <w:r>
+            <w:rPr>
+              <w:lang w:val="es-AR"/>
+            </w:rPr>
+            <w:instrText xml:space="preserve"> CITATION Bar95 \l 11274  </w:instrText>
+          </w:r>
+          <w:r>
+            <w:rPr>
+              <w:lang w:val="es-AR"/>
+            </w:rPr>
+            <w:fldChar w:fldCharType="separate"/>
+          </w:r>
+          <w:r>
+            <w:rPr>
+              <w:noProof/>
+              <w:lang w:val="es-AR"/>
+            </w:rPr>
+            <w:t>(8)</w:t>
+          </w:r>
+          <w:r>
+            <w:rPr>
+              <w:lang w:val="es-AR"/>
+            </w:rPr>
+            <w:fldChar w:fldCharType="end"/>
+          </w:r>
+        </w:sdtContent>
+      </w:sdt>
+      <w:r>
+        <w:rPr>
+          <w:lang w:val="es-AR"/>
+        </w:rPr>
+        <w:t xml:space="preserve">[key-13]. </w:t>
+      </w:r>
+    </w:p>
+    <w:p>
+      <w:pPr>
+        <w:jc w:val="both"/>
+        <w:rPr>
+          <w:lang w:val="es-AR"/>
+        </w:rPr>
+      </w:pPr>
+      <w:r>
+        <w:rPr>
+          <w:lang w:val="es-AR"/>
+        </w:rPr>
+        <w:t xml:space="preserve">En términos generales, Bass y otros autores </w:t>
+      </w:r>
+      <w:sdt>
+        <w:sdtPr>
+          <w:rPr>
+            <w:lang w:val="es-AR"/>
+          </w:rPr>
+          <w:id w:val="711376"/>
+          <w:citation/>
+        </w:sdtPr>
+        <w:sdtContent>
+          <w:r>
+            <w:rPr>
+              <w:lang w:val="es-AR"/>
+            </w:rPr>
+            <w:fldChar w:fldCharType="begin"/>
+          </w:r>
+          <w:r>
+            <w:rPr>
+              <w:lang w:val="es-AR"/>
+            </w:rPr>
+            <w:instrText xml:space="preserve"> CITATION SoftwareArchitectureInPractice \l 11274 </w:instrText>
+          </w:r>
+          <w:r>
+            <w:rPr>
+              <w:lang w:val="es-AR"/>
+            </w:rPr>
+            <w:fldChar w:fldCharType="separate"/>
+          </w:r>
+          <w:r>
+            <w:rPr>
+              <w:noProof/>
+              <w:lang w:val="es-AR"/>
+            </w:rPr>
+            <w:t>(4)</w:t>
+          </w:r>
+          <w:r>
+            <w:rPr>
+              <w:lang w:val="es-AR"/>
+            </w:rPr>
+            <w:fldChar w:fldCharType="end"/>
+          </w:r>
+        </w:sdtContent>
+      </w:sdt>
+      <w:r>
+        <w:rPr>
+          <w:lang w:val="es-AR"/>
+        </w:rPr>
+        <w:t xml:space="preserve">[key-5] establece una clasificación de los atributos de calidad en dos categorías: </w:t>
       </w:r>
     </w:p>
     <w:p>
@@ -1216,6 +1639,48 @@
         </w:rPr>
         <w:t xml:space="preserve"> </w:t>
       </w:r>
+      <w:sdt>
+        <w:sdtPr>
+          <w:rPr>
+            <w:lang w:val="es-AR"/>
+          </w:rPr>
+          <w:id w:val="711377"/>
+          <w:citation/>
+        </w:sdtPr>
+        <w:sdtContent>
+          <w:r>
+            <w:rPr>
+              <w:lang w:val="es-AR"/>
+            </w:rPr>
+            <w:fldChar w:fldCharType="begin"/>
+          </w:r>
+          <w:r>
+            <w:rPr>
+              <w:lang w:val="es-AR"/>
+            </w:rPr>
+            <w:instrText xml:space="preserve"> CITATION SoftwareArchitectureInPractice \l 11274 </w:instrText>
+          </w:r>
+          <w:r>
+            <w:rPr>
+              <w:lang w:val="es-AR"/>
+            </w:rPr>
+            <w:fldChar w:fldCharType="separate"/>
+          </w:r>
+          <w:r>
+            <w:rPr>
+              <w:noProof/>
+              <w:lang w:val="es-AR"/>
+            </w:rPr>
+            <w:t>(4)</w:t>
+          </w:r>
+          <w:r>
+            <w:rPr>
+              <w:lang w:val="es-AR"/>
+            </w:rPr>
+            <w:fldChar w:fldCharType="end"/>
+          </w:r>
+        </w:sdtContent>
+      </w:sdt>
       <w:r>
         <w:rPr>
           <w:lang w:val="es-AR"/>
@@ -1234,7 +1699,110 @@
         <w:rPr>
           <w:lang w:val="es-AR"/>
         </w:rPr>
-        <w:t xml:space="preserve">A pesar de estar muy relacionada con los atributos de calidad, en general es en la funcionalidad en donde se pone el foco de atención durante las distintas etapas de desarrollo, dejando a estos últimos, con mucha suerte, en un segundo plano. De esta manera la mayoría de los enfoques lidian con los atributos de calidad separadamente de la funcionalidad, dejando su integración para las etapas finales del ciclo de desarrollo. [key-13] Sin embargo, los atributos de calidad deben ser considerados en todas las etapas del proceso. Ningún atributo de calidad es enteramente dependiente de la etapa de diseño o de la implementación, o de cualquier otra[key-5]. </w:t>
+        <w:t xml:space="preserve">A pesar de estar muy relacionada con los atributos de calidad, en general es en la funcionalidad en donde se pone el foco de atención durante las distintas etapas de desarrollo, dejando a estos últimos, con mucha suerte, en un segundo plano. De esta manera la mayoría de los enfoques lidian con los atributos de calidad separadamente de la funcionalidad, dejando su integración para las etapas finales del ciclo de desarrollo. </w:t>
+      </w:r>
+      <w:sdt>
+        <w:sdtPr>
+          <w:rPr>
+            <w:lang w:val="es-AR"/>
+          </w:rPr>
+          <w:id w:val="712194"/>
+          <w:citation/>
+        </w:sdtPr>
+        <w:sdtContent>
+          <w:r>
+            <w:rPr>
+              <w:lang w:val="es-AR"/>
+            </w:rPr>
+            <w:fldChar w:fldCharType="begin"/>
+          </w:r>
+          <w:r>
+            <w:rPr>
+              <w:lang w:val="es-AR"/>
+            </w:rPr>
+            <w:instrText xml:space="preserve"> CITATION Bar95 \l 11274  </w:instrText>
+          </w:r>
+          <w:r>
+            <w:rPr>
+              <w:lang w:val="es-AR"/>
+            </w:rPr>
+            <w:fldChar w:fldCharType="separate"/>
+          </w:r>
+          <w:r>
+            <w:rPr>
+              <w:noProof/>
+              <w:lang w:val="es-AR"/>
+            </w:rPr>
+            <w:t>(8)</w:t>
+          </w:r>
+          <w:r>
+            <w:rPr>
+              <w:lang w:val="es-AR"/>
+            </w:rPr>
+            <w:fldChar w:fldCharType="end"/>
+          </w:r>
+        </w:sdtContent>
+      </w:sdt>
+      <w:r>
+        <w:rPr>
+          <w:lang w:val="es-AR"/>
+        </w:rPr>
+        <w:t>[key-13] Sin embargo, los atributos de calidad deben ser considerados en todas las etapas del proceso. Ningún atributo de calidad es enteramente dependiente de la etapa de diseño o de la implementación, o de cualquier otra</w:t>
+      </w:r>
+      <w:sdt>
+        <w:sdtPr>
+          <w:rPr>
+            <w:lang w:val="es-AR"/>
+          </w:rPr>
+          <w:id w:val="711378"/>
+          <w:citation/>
+        </w:sdtPr>
+        <w:sdtContent>
+          <w:r>
+            <w:rPr>
+              <w:lang w:val="es-AR"/>
+            </w:rPr>
+            <w:fldChar w:fldCharType="begin"/>
+          </w:r>
+          <w:r>
+            <w:rPr>
+              <w:lang w:val="es-AR"/>
+            </w:rPr>
+            <w:instrText xml:space="preserve"> CITATION SoftwareArchitectureInPractice \l 11274 </w:instrText>
+          </w:r>
+          <w:r>
+            <w:rPr>
+              <w:lang w:val="es-AR"/>
+            </w:rPr>
+            <w:fldChar w:fldCharType="separate"/>
+          </w:r>
+          <w:r>
+            <w:rPr>
+              <w:noProof/>
+              <w:lang w:val="es-AR"/>
+            </w:rPr>
+            <w:t xml:space="preserve"> </w:t>
+          </w:r>
+          <w:r>
+            <w:rPr>
+              <w:noProof/>
+              <w:lang w:val="es-AR"/>
+            </w:rPr>
+            <w:t>(4)</w:t>
+          </w:r>
+          <w:r>
+            <w:rPr>
+              <w:lang w:val="es-AR"/>
+            </w:rPr>
+            <w:fldChar w:fldCharType="end"/>
+          </w:r>
+        </w:sdtContent>
+      </w:sdt>
+      <w:r>
+        <w:rPr>
+          <w:lang w:val="es-AR"/>
+        </w:rPr>
+        <w:t xml:space="preserve">[key-5]. </w:t>
       </w:r>
     </w:p>
     <w:p>
@@ -1746,6 +2314,55 @@
         </w:rPr>
         <w:t>De esta manera, se define a un “aspecto temprano” como un concern que atraviesa el diseño de un sistema</w:t>
       </w:r>
+      <w:sdt>
+        <w:sdtPr>
+          <w:rPr>
+            <w:lang w:val="es-AR"/>
+          </w:rPr>
+          <w:id w:val="332134"/>
+          <w:citation/>
+        </w:sdtPr>
+        <w:sdtContent>
+          <w:r>
+            <w:rPr>
+              <w:lang w:val="es-AR"/>
+            </w:rPr>
+            <w:fldChar w:fldCharType="begin"/>
+          </w:r>
+          <w:r>
+            <w:rPr>
+              <w:lang w:val="es-AR"/>
+            </w:rPr>
+            <w:instrText xml:space="preserve"> CITATION Ban \l 11274 </w:instrText>
+          </w:r>
+          <w:r>
+            <w:rPr>
+              <w:lang w:val="es-AR"/>
+            </w:rPr>
+            <w:fldChar w:fldCharType="separate"/>
+          </w:r>
+          <w:r>
+            <w:rPr>
+              <w:noProof/>
+              <w:lang w:val="es-AR"/>
+            </w:rPr>
+            <w:t xml:space="preserve"> </w:t>
+          </w:r>
+          <w:r>
+            <w:rPr>
+              <w:noProof/>
+              <w:lang w:val="es-AR"/>
+            </w:rPr>
+            <w:t>(9)</w:t>
+          </w:r>
+          <w:r>
+            <w:rPr>
+              <w:lang w:val="es-AR"/>
+            </w:rPr>
+            <w:fldChar w:fldCharType="end"/>
+          </w:r>
+        </w:sdtContent>
+      </w:sdt>
       <w:r>
         <w:rPr>
           <w:lang w:val="es-AR"/>
@@ -1771,6 +2388,48 @@
         </w:rPr>
         <w:t xml:space="preserve"> </w:t>
       </w:r>
+      <w:sdt>
+        <w:sdtPr>
+          <w:rPr>
+            <w:lang w:val="es-AR"/>
+          </w:rPr>
+          <w:id w:val="331731"/>
+          <w:citation/>
+        </w:sdtPr>
+        <w:sdtContent>
+          <w:r>
+            <w:rPr>
+              <w:lang w:val="es-AR"/>
+            </w:rPr>
+            <w:fldChar w:fldCharType="begin"/>
+          </w:r>
+          <w:r>
+            <w:rPr>
+              <w:lang w:val="es-AR"/>
+            </w:rPr>
+            <w:instrText xml:space="preserve"> CITATION Cle07 \l 11274 </w:instrText>
+          </w:r>
+          <w:r>
+            <w:rPr>
+              <w:lang w:val="es-AR"/>
+            </w:rPr>
+            <w:fldChar w:fldCharType="separate"/>
+          </w:r>
+          <w:r>
+            <w:rPr>
+              <w:noProof/>
+              <w:lang w:val="es-AR"/>
+            </w:rPr>
+            <w:t>(10)</w:t>
+          </w:r>
+          <w:r>
+            <w:rPr>
+              <w:lang w:val="es-AR"/>
+            </w:rPr>
+            <w:fldChar w:fldCharType="end"/>
+          </w:r>
+        </w:sdtContent>
+      </w:sdt>
       <w:r>
         <w:rPr>
           <w:lang w:val="es-AR"/>
@@ -1899,6 +2558,48 @@
         </w:rPr>
         <w:t xml:space="preserve"> </w:t>
       </w:r>
+      <w:sdt>
+        <w:sdtPr>
+          <w:rPr>
+            <w:lang w:val="es-AR"/>
+          </w:rPr>
+          <w:id w:val="331732"/>
+          <w:citation/>
+        </w:sdtPr>
+        <w:sdtContent>
+          <w:r>
+            <w:rPr>
+              <w:lang w:val="es-AR"/>
+            </w:rPr>
+            <w:fldChar w:fldCharType="begin"/>
+          </w:r>
+          <w:r>
+            <w:rPr>
+              <w:lang w:val="es-AR"/>
+            </w:rPr>
+            <w:instrText xml:space="preserve"> CITATION Cle07 \l 11274 </w:instrText>
+          </w:r>
+          <w:r>
+            <w:rPr>
+              <w:lang w:val="es-AR"/>
+            </w:rPr>
+            <w:fldChar w:fldCharType="separate"/>
+          </w:r>
+          <w:r>
+            <w:rPr>
+              <w:noProof/>
+              <w:lang w:val="es-AR"/>
+            </w:rPr>
+            <w:t>(10)</w:t>
+          </w:r>
+          <w:r>
+            <w:rPr>
+              <w:lang w:val="es-AR"/>
+            </w:rPr>
+            <w:fldChar w:fldCharType="end"/>
+          </w:r>
+        </w:sdtContent>
+      </w:sdt>
       <w:r>
         <w:rPr>
           <w:lang w:val="es-AR"/>
@@ -2482,21 +3183,138 @@
           <w:i/>
           <w:lang w:val="es-AR"/>
         </w:rPr>
-        <w:t>“Una ontología es un modelo de datos que describe conceptos (también llamados clases) en un dominio del discurso, propiedades de cada concepto que describen las diversas características y atributos del concepto, y restricciones sobre esas propiedades.”[key-1]</w:t>
-      </w:r>
-    </w:p>
-    <w:p>
-      <w:pPr>
-        <w:jc w:val="both"/>
-        <w:rPr>
-          <w:lang w:val="es-AR"/>
-        </w:rPr>
-      </w:pPr>
-      <w:r>
-        <w:rPr>
-          <w:lang w:val="es-AR"/>
-        </w:rPr>
-        <w:t xml:space="preserve">Un dominio es un área de temática específica o de conocimiento, tal como medicina, fabricación de herramientas, bienes inmuebles, reparación automovilística, gestión financiera, etc.[key-2] Las ontologías incluyen definiciones de conceptos básicos del dominio, y las relaciones entre ellos. También codifican el conocimiento de un dominio específico y el conocimiento que extiende de los dominios. </w:t>
+        <w:t>“Una ontología es un modelo de datos que describe conceptos (también llamados clases) en un dominio del discurso, propiedades de cada concepto que describen las diversas características y atributos del concepto, y restricciones sobre esas propiedades.”</w:t>
+      </w:r>
+      <w:sdt>
+        <w:sdtPr>
+          <w:rPr>
+            <w:i/>
+            <w:lang w:val="es-AR"/>
+          </w:rPr>
+          <w:id w:val="711369"/>
+          <w:citation/>
+        </w:sdtPr>
+        <w:sdtContent>
+          <w:r>
+            <w:rPr>
+              <w:i/>
+              <w:lang w:val="es-AR"/>
+            </w:rPr>
+            <w:fldChar w:fldCharType="begin"/>
+          </w:r>
+          <w:r>
+            <w:rPr>
+              <w:i/>
+              <w:lang w:val="es-AR"/>
+            </w:rPr>
+            <w:instrText xml:space="preserve"> CITATION OntologyDevelopment101 \l 11274 </w:instrText>
+          </w:r>
+          <w:r>
+            <w:rPr>
+              <w:i/>
+              <w:lang w:val="es-AR"/>
+            </w:rPr>
+            <w:fldChar w:fldCharType="separate"/>
+          </w:r>
+          <w:r>
+            <w:rPr>
+              <w:i/>
+              <w:noProof/>
+              <w:lang w:val="es-AR"/>
+            </w:rPr>
+            <w:t xml:space="preserve"> </w:t>
+          </w:r>
+          <w:r>
+            <w:rPr>
+              <w:noProof/>
+              <w:lang w:val="es-AR"/>
+            </w:rPr>
+            <w:t>(11)</w:t>
+          </w:r>
+          <w:r>
+            <w:rPr>
+              <w:i/>
+              <w:lang w:val="es-AR"/>
+            </w:rPr>
+            <w:fldChar w:fldCharType="end"/>
+          </w:r>
+        </w:sdtContent>
+      </w:sdt>
+      <w:r>
+        <w:rPr>
+          <w:i/>
+          <w:lang w:val="es-AR"/>
+        </w:rPr>
+        <w:t>[key-1]</w:t>
+      </w:r>
+    </w:p>
+    <w:p>
+      <w:pPr>
+        <w:jc w:val="both"/>
+        <w:rPr>
+          <w:lang w:val="es-AR"/>
+        </w:rPr>
+      </w:pPr>
+      <w:r>
+        <w:rPr>
+          <w:lang w:val="es-AR"/>
+        </w:rPr>
+        <w:t>Un dominio es un área de temática específica o de conocimiento, tal como medicina, fabricación de herramientas, bienes inmuebles, reparación automovilística, gestión financiera, etc.</w:t>
+      </w:r>
+      <w:sdt>
+        <w:sdtPr>
+          <w:rPr>
+            <w:lang w:val="es-AR"/>
+          </w:rPr>
+          <w:id w:val="711370"/>
+          <w:citation/>
+        </w:sdtPr>
+        <w:sdtContent>
+          <w:r>
+            <w:rPr>
+              <w:lang w:val="es-AR"/>
+            </w:rPr>
+            <w:fldChar w:fldCharType="begin"/>
+          </w:r>
+          <w:r>
+            <w:rPr>
+              <w:lang w:val="es-AR"/>
+            </w:rPr>
+            <w:instrText xml:space="preserve"> CITATION OWLUseCaseRequirements \l 11274 </w:instrText>
+          </w:r>
+          <w:r>
+            <w:rPr>
+              <w:lang w:val="es-AR"/>
+            </w:rPr>
+            <w:fldChar w:fldCharType="separate"/>
+          </w:r>
+          <w:r>
+            <w:rPr>
+              <w:noProof/>
+              <w:lang w:val="es-AR"/>
+            </w:rPr>
+            <w:t xml:space="preserve"> </w:t>
+          </w:r>
+          <w:r>
+            <w:rPr>
+              <w:noProof/>
+              <w:lang w:val="es-AR"/>
+            </w:rPr>
+            <w:t>(12)</w:t>
+          </w:r>
+          <w:r>
+            <w:rPr>
+              <w:lang w:val="es-AR"/>
+            </w:rPr>
+            <w:fldChar w:fldCharType="end"/>
+          </w:r>
+        </w:sdtContent>
+      </w:sdt>
+      <w:r>
+        <w:rPr>
+          <w:lang w:val="es-AR"/>
+        </w:rPr>
+        <w:t xml:space="preserve">[key-2] Las ontologías incluyen definiciones de conceptos básicos del dominio, y las relaciones entre ellos. También codifican el conocimiento de un dominio específico y el conocimiento que extiende de los dominios. </w:t>
       </w:r>
     </w:p>
     <w:p>
@@ -2536,7 +3354,62 @@
         <w:rPr>
           <w:lang w:val="es-AR"/>
         </w:rPr>
-        <w:t>Compartir el entendimiento común de la estructura de información entre personas y sistemas de software” [key-3]. Las ontologías se usan para favorecer la comunicación y la comprensión común de la información entre personas, organizaciones y aplicaciones, permitiendo que entre ellas estén de acuerdo en los términos que usan cuando se comunican.</w:t>
+        <w:t>Compartir el entendimiento común de la estructura de información entre personas y sistemas de software”</w:t>
+      </w:r>
+      <w:sdt>
+        <w:sdtPr>
+          <w:rPr>
+            <w:lang w:val="es-AR"/>
+          </w:rPr>
+          <w:id w:val="711371"/>
+          <w:citation/>
+        </w:sdtPr>
+        <w:sdtContent>
+          <w:r>
+            <w:rPr>
+              <w:lang w:val="es-AR"/>
+            </w:rPr>
+            <w:fldChar w:fldCharType="begin"/>
+          </w:r>
+          <w:r>
+            <w:rPr>
+              <w:lang w:val="es-AR"/>
+            </w:rPr>
+            <w:instrText xml:space="preserve"> CITATION Gru93 \l 11274 </w:instrText>
+          </w:r>
+          <w:r>
+            <w:rPr>
+              <w:lang w:val="es-AR"/>
+            </w:rPr>
+            <w:fldChar w:fldCharType="separate"/>
+          </w:r>
+          <w:r>
+            <w:rPr>
+              <w:noProof/>
+              <w:lang w:val="es-AR"/>
+            </w:rPr>
+            <w:t xml:space="preserve"> </w:t>
+          </w:r>
+          <w:r>
+            <w:rPr>
+              <w:noProof/>
+              <w:lang w:val="es-AR"/>
+            </w:rPr>
+            <w:t>(13)</w:t>
+          </w:r>
+          <w:r>
+            <w:rPr>
+              <w:lang w:val="es-AR"/>
+            </w:rPr>
+            <w:fldChar w:fldCharType="end"/>
+          </w:r>
+        </w:sdtContent>
+      </w:sdt>
+      <w:r>
+        <w:rPr>
+          <w:lang w:val="es-AR"/>
+        </w:rPr>
+        <w:t xml:space="preserve"> [key-3]. Las ontologías se usan para favorecer la comunicación y la comprensión común de la información entre personas, organizaciones y aplicaciones, permitiendo que entre ellas estén de acuerdo en los términos que usan cuando se comunican.</w:t>
       </w:r>
     </w:p>
     <w:p>
@@ -2695,7 +3568,62 @@
         <w:rPr>
           <w:lang w:val="es-AR"/>
         </w:rPr>
-        <w:t>Las ontologías cuentan con los siguientes componentes que sirven para representar el conocimiento de algún dominio [key-3]. Los principales son:</w:t>
+        <w:t>Las ontologías cuentan con los siguientes componentes que sirven para representar el conocimiento de algún dominio</w:t>
+      </w:r>
+      <w:sdt>
+        <w:sdtPr>
+          <w:rPr>
+            <w:lang w:val="es-AR"/>
+          </w:rPr>
+          <w:id w:val="711372"/>
+          <w:citation/>
+        </w:sdtPr>
+        <w:sdtContent>
+          <w:r>
+            <w:rPr>
+              <w:lang w:val="es-AR"/>
+            </w:rPr>
+            <w:fldChar w:fldCharType="begin"/>
+          </w:r>
+          <w:r>
+            <w:rPr>
+              <w:lang w:val="es-AR"/>
+            </w:rPr>
+            <w:instrText xml:space="preserve"> CITATION Gru93 \l 11274 </w:instrText>
+          </w:r>
+          <w:r>
+            <w:rPr>
+              <w:lang w:val="es-AR"/>
+            </w:rPr>
+            <w:fldChar w:fldCharType="separate"/>
+          </w:r>
+          <w:r>
+            <w:rPr>
+              <w:noProof/>
+              <w:lang w:val="es-AR"/>
+            </w:rPr>
+            <w:t xml:space="preserve"> </w:t>
+          </w:r>
+          <w:r>
+            <w:rPr>
+              <w:noProof/>
+              <w:lang w:val="es-AR"/>
+            </w:rPr>
+            <w:t>(13)</w:t>
+          </w:r>
+          <w:r>
+            <w:rPr>
+              <w:lang w:val="es-AR"/>
+            </w:rPr>
+            <w:fldChar w:fldCharType="end"/>
+          </w:r>
+        </w:sdtContent>
+      </w:sdt>
+      <w:r>
+        <w:rPr>
+          <w:lang w:val="es-AR"/>
+        </w:rPr>
+        <w:t xml:space="preserve"> [key-3]. Los principales son:</w:t>
       </w:r>
     </w:p>
     <w:p>
@@ -2835,7 +3763,117 @@
         <w:rPr>
           <w:lang w:val="es-AR"/>
         </w:rPr>
-        <w:t xml:space="preserve">OWL (Ontology Web Language)[key-4] es un lenguaje web para ontologías compatible con la World Wide Web. Este es utilizado cuando la información contenida en los documentos necesitan ser procesados por las aplicaciones, a diferencia de situaciones en que el contenido sólo requiere ser presetnado a los seres humanos. Puede ser utilizado para representar explícitamente el significado de los términos en los vocabularios y las relaciones entre esos términos (justamente una ontología). OWL tiene más facilidades para expresar el sentido y la semántica que otros lenguajes como XML [REF], RDF[REF] y RDF-S[REF], y por lo tanto OWL va más allá de estos lenguajes en su capacidad para representar a la máquina de contenido interpretable en la Web. Este lenguaje es una revisión del lenguaje de ontologías web DAML+OIL[key-6] que incorpora lecciones aprendidas desde el diseño y aplicaciones de DAML+OIL. La especificación de este lenguaje se encuentra dentro de las recomendaciones de la W3C. OWL se diferencia de otros lenguajes porque OWL es un lenguaje de ontologías Web. Lenguajes anteriores han sido utilizados para desarrollar herramientas y ontologías destinadas a comunidades específicas (especialmente para ciencias y aplicaciones específicas de comercio electrónico). Además no fueron definidos para ser compatibles con la arquitectura de la World Wide Web en general, y la Web Semántica en particular. </w:t>
+        <w:t>OWL (Ontology Web Language)</w:t>
+      </w:r>
+      <w:sdt>
+        <w:sdtPr>
+          <w:rPr>
+            <w:lang w:val="es-AR"/>
+          </w:rPr>
+          <w:id w:val="711373"/>
+          <w:citation/>
+        </w:sdtPr>
+        <w:sdtContent>
+          <w:r>
+            <w:rPr>
+              <w:lang w:val="es-AR"/>
+            </w:rPr>
+            <w:fldChar w:fldCharType="begin"/>
+          </w:r>
+          <w:r>
+            <w:rPr>
+              <w:lang w:val="es-AR"/>
+            </w:rPr>
+            <w:instrText xml:space="preserve"> CITATION OWLOverview \l 11274 </w:instrText>
+          </w:r>
+          <w:r>
+            <w:rPr>
+              <w:lang w:val="es-AR"/>
+            </w:rPr>
+            <w:fldChar w:fldCharType="separate"/>
+          </w:r>
+          <w:r>
+            <w:rPr>
+              <w:noProof/>
+              <w:lang w:val="es-AR"/>
+            </w:rPr>
+            <w:t xml:space="preserve"> </w:t>
+          </w:r>
+          <w:r>
+            <w:rPr>
+              <w:noProof/>
+              <w:lang w:val="es-AR"/>
+            </w:rPr>
+            <w:t>(14)</w:t>
+          </w:r>
+          <w:r>
+            <w:rPr>
+              <w:lang w:val="es-AR"/>
+            </w:rPr>
+            <w:fldChar w:fldCharType="end"/>
+          </w:r>
+        </w:sdtContent>
+      </w:sdt>
+      <w:r>
+        <w:rPr>
+          <w:lang w:val="es-AR"/>
+        </w:rPr>
+        <w:t>[key-4] es un lenguaje web para ontologías compatible con la World Wide Web. Este es utilizado cuando la información contenida en los documentos necesitan ser procesados por las aplicaciones, a diferencia de situaciones en que el contenido sólo requiere ser presetnado a los seres humanos. Puede ser utilizado para representar explícitamente el significado de los términos en los vocabularios y las relaciones entre esos términos (justamente una ontología). OWL tiene más facilidades para expresar el sentido y la semántica que otros lenguajes como XML [REF], RDF[REF] y RDF-S[REF], y por lo tanto OWL va más allá de estos lenguajes en su capacidad para representar a la máquina de contenido interpretable en la Web. Este lenguaje es una revisión del lenguaje de ontologías web DAML+OIL</w:t>
+      </w:r>
+      <w:sdt>
+        <w:sdtPr>
+          <w:rPr>
+            <w:lang w:val="es-AR"/>
+          </w:rPr>
+          <w:id w:val="711381"/>
+          <w:citation/>
+        </w:sdtPr>
+        <w:sdtContent>
+          <w:r>
+            <w:rPr>
+              <w:lang w:val="es-AR"/>
+            </w:rPr>
+            <w:fldChar w:fldCharType="begin"/>
+          </w:r>
+          <w:r>
+            <w:rPr>
+              <w:lang w:val="es-AR"/>
+            </w:rPr>
+            <w:instrText xml:space="preserve"> CITATION DAMOIL \l 11274 </w:instrText>
+          </w:r>
+          <w:r>
+            <w:rPr>
+              <w:lang w:val="es-AR"/>
+            </w:rPr>
+            <w:fldChar w:fldCharType="separate"/>
+          </w:r>
+          <w:r>
+            <w:rPr>
+              <w:noProof/>
+              <w:lang w:val="es-AR"/>
+            </w:rPr>
+            <w:t xml:space="preserve"> </w:t>
+          </w:r>
+          <w:r>
+            <w:rPr>
+              <w:noProof/>
+              <w:lang w:val="es-AR"/>
+            </w:rPr>
+            <w:t>(15)</w:t>
+          </w:r>
+          <w:r>
+            <w:rPr>
+              <w:lang w:val="es-AR"/>
+            </w:rPr>
+            <w:fldChar w:fldCharType="end"/>
+          </w:r>
+        </w:sdtContent>
+      </w:sdt>
+      <w:r>
+        <w:rPr>
+          <w:lang w:val="es-AR"/>
+        </w:rPr>
+        <w:t xml:space="preserve">[key-6] que incorpora lecciones aprendidas desde el diseño y aplicaciones de DAML+OIL. La especificación de este lenguaje se encuentra dentro de las recomendaciones de la W3C. OWL se diferencia de otros lenguajes porque OWL es un lenguaje de ontologías Web. Lenguajes anteriores han sido utilizados para desarrollar herramientas y ontologías destinadas a comunidades específicas (especialmente para ciencias y aplicaciones específicas de comercio electrónico). Además no fueron definidos para ser compatibles con la arquitectura de la World Wide Web en general, y la Web Semántica en particular. </w:t>
       </w:r>
     </w:p>
     <w:p>
@@ -2887,7 +3925,62 @@
           <w:lang w:val="es-AR"/>
         </w:rPr>
         <w:lastRenderedPageBreak/>
-        <w:t>En la figura [fig:Ontologia-de-escenarios] se muestra un diagrama con la ontología definida, que servirá de soporte en la técnica propuesta en capítulos siguientes. Su construcción se basa principalmente en conceptos, definiciones, y relaciones extraídas del libro “Software Architecture in Practice”[key-5].</w:t>
+        <w:t>En la figura [fig:Ontologia-de-escenarios] se muestra un diagrama con la ontología definida, que servirá de soporte en la técnica propuesta en capítulos siguientes. Su construcción se basa principalmente en conceptos, definiciones, y relaciones extraídas del libro “Software Architecture in Practice”</w:t>
+      </w:r>
+      <w:sdt>
+        <w:sdtPr>
+          <w:rPr>
+            <w:lang w:val="es-AR"/>
+          </w:rPr>
+          <w:id w:val="711379"/>
+          <w:citation/>
+        </w:sdtPr>
+        <w:sdtContent>
+          <w:r>
+            <w:rPr>
+              <w:lang w:val="es-AR"/>
+            </w:rPr>
+            <w:fldChar w:fldCharType="begin"/>
+          </w:r>
+          <w:r>
+            <w:rPr>
+              <w:lang w:val="es-AR"/>
+            </w:rPr>
+            <w:instrText xml:space="preserve"> CITATION SoftwareArchitectureInPractice \l 11274 </w:instrText>
+          </w:r>
+          <w:r>
+            <w:rPr>
+              <w:lang w:val="es-AR"/>
+            </w:rPr>
+            <w:fldChar w:fldCharType="separate"/>
+          </w:r>
+          <w:r>
+            <w:rPr>
+              <w:noProof/>
+              <w:lang w:val="es-AR"/>
+            </w:rPr>
+            <w:t xml:space="preserve"> </w:t>
+          </w:r>
+          <w:r>
+            <w:rPr>
+              <w:noProof/>
+              <w:lang w:val="es-AR"/>
+            </w:rPr>
+            <w:t>(4)</w:t>
+          </w:r>
+          <w:r>
+            <w:rPr>
+              <w:lang w:val="es-AR"/>
+            </w:rPr>
+            <w:fldChar w:fldCharType="end"/>
+          </w:r>
+        </w:sdtContent>
+      </w:sdt>
+      <w:r>
+        <w:rPr>
+          <w:lang w:val="es-AR"/>
+        </w:rPr>
+        <w:t>[key-5].</w:t>
       </w:r>
     </w:p>
     <w:p>
@@ -2917,7 +4010,47 @@
         <w:jc w:val="both"/>
       </w:pPr>
       <w:r>
-        <w:t>“A quality attribute scenario is a quality-attribute-specific requirement.”[key-5]</w:t>
+        <w:t>“A quality attribute scenario is a quality-attribute-specific requirement.”[</w:t>
+      </w:r>
+      <w:sdt>
+        <w:sdtPr>
+          <w:id w:val="711380"/>
+          <w:citation/>
+        </w:sdtPr>
+        <w:sdtContent>
+          <w:r>
+            <w:fldChar w:fldCharType="begin"/>
+          </w:r>
+          <w:r>
+            <w:rPr>
+              <w:lang w:val="es-AR"/>
+            </w:rPr>
+            <w:instrText xml:space="preserve"> CITATION SoftwareArchitectureInPractice \l 11274 </w:instrText>
+          </w:r>
+          <w:r>
+            <w:fldChar w:fldCharType="separate"/>
+          </w:r>
+          <w:r>
+            <w:rPr>
+              <w:noProof/>
+              <w:lang w:val="es-AR"/>
+            </w:rPr>
+            <w:t xml:space="preserve"> </w:t>
+          </w:r>
+          <w:r>
+            <w:rPr>
+              <w:noProof/>
+              <w:lang w:val="es-AR"/>
+            </w:rPr>
+            <w:t>(4)</w:t>
+          </w:r>
+          <w:r>
+            <w:fldChar w:fldCharType="end"/>
+          </w:r>
+        </w:sdtContent>
+      </w:sdt>
+      <w:r>
+        <w:t>key-5]</w:t>
       </w:r>
     </w:p>
     <w:p>
@@ -3440,7 +4573,103 @@
           <w:lang w:val="es-AR"/>
         </w:rPr>
         <w:lastRenderedPageBreak/>
-        <w:t xml:space="preserve">Este bloque de tareas tiene como finalidad llevar a cabo un análisis léxico y sintáctico sobre los textos definidos como entrada para la técnica propuesta. Esta entrada es la información generada por la herramienta Aspect Extractor Tool [key-9], luego del procesamiento con la técnica de “Análisis Semántico” [key-8]. La salida producida por esta herramienta es la lista de early aspects detectados, los casos de uso analizados y las relaciones entre ellos. La especificación textual de los casos de uso </w:t>
+        <w:t xml:space="preserve">Este bloque de tareas tiene como finalidad llevar a cabo un análisis léxico y sintáctico sobre los textos definidos como entrada para la técnica propuesta. Esta entrada es la información generada por la herramienta Aspect Extractor Tool </w:t>
+      </w:r>
+      <w:sdt>
+        <w:sdtPr>
+          <w:rPr>
+            <w:lang w:val="es-AR"/>
+          </w:rPr>
+          <w:id w:val="711389"/>
+          <w:citation/>
+        </w:sdtPr>
+        <w:sdtContent>
+          <w:r>
+            <w:rPr>
+              <w:lang w:val="es-AR"/>
+            </w:rPr>
+            <w:fldChar w:fldCharType="begin"/>
+          </w:r>
+          <w:r>
+            <w:rPr>
+              <w:lang w:val="es-AR"/>
+            </w:rPr>
+            <w:instrText xml:space="preserve"> CITATION Haak \l 11274 </w:instrText>
+          </w:r>
+          <w:r>
+            <w:rPr>
+              <w:lang w:val="es-AR"/>
+            </w:rPr>
+            <w:fldChar w:fldCharType="separate"/>
+          </w:r>
+          <w:r>
+            <w:rPr>
+              <w:noProof/>
+              <w:lang w:val="es-AR"/>
+            </w:rPr>
+            <w:t>(16)</w:t>
+          </w:r>
+          <w:r>
+            <w:rPr>
+              <w:lang w:val="es-AR"/>
+            </w:rPr>
+            <w:fldChar w:fldCharType="end"/>
+          </w:r>
+        </w:sdtContent>
+      </w:sdt>
+      <w:r>
+        <w:rPr>
+          <w:lang w:val="es-AR"/>
+        </w:rPr>
+        <w:t xml:space="preserve">[key-9], luego del procesamiento con la técnica de “Análisis Semántico” </w:t>
+      </w:r>
+      <w:sdt>
+        <w:sdtPr>
+          <w:rPr>
+            <w:lang w:val="es-AR"/>
+          </w:rPr>
+          <w:id w:val="711388"/>
+          <w:citation/>
+        </w:sdtPr>
+        <w:sdtContent>
+          <w:r>
+            <w:rPr>
+              <w:lang w:val="es-AR"/>
+            </w:rPr>
+            <w:fldChar w:fldCharType="begin"/>
+          </w:r>
+          <w:r>
+            <w:rPr>
+              <w:lang w:val="es-AR"/>
+            </w:rPr>
+            <w:instrText xml:space="preserve"> CITATION Rag \l 11274 </w:instrText>
+          </w:r>
+          <w:r>
+            <w:rPr>
+              <w:lang w:val="es-AR"/>
+            </w:rPr>
+            <w:fldChar w:fldCharType="separate"/>
+          </w:r>
+          <w:r>
+            <w:rPr>
+              <w:noProof/>
+              <w:lang w:val="es-AR"/>
+            </w:rPr>
+            <w:t>(17)</w:t>
+          </w:r>
+          <w:r>
+            <w:rPr>
+              <w:lang w:val="es-AR"/>
+            </w:rPr>
+            <w:fldChar w:fldCharType="end"/>
+          </w:r>
+        </w:sdtContent>
+      </w:sdt>
+      <w:r>
+        <w:rPr>
+          <w:lang w:val="es-AR"/>
+        </w:rPr>
+        <w:t xml:space="preserve">[key-8]. La salida producida por esta herramienta es la lista de early aspects detectados, los casos de uso analizados y las relaciones entre ellos. La especificación textual de los casos de uso </w:t>
       </w:r>
       <w:r>
         <w:rPr>
@@ -3452,7 +4681,55 @@
         <w:rPr>
           <w:lang w:val="es-AR"/>
         </w:rPr>
-        <w:t xml:space="preserve"> el estándar establecido por Rational [key-10]. De igual modo, la especificación de los early aspects </w:t>
+        <w:t xml:space="preserve"> el estándar establecido por Rational </w:t>
+      </w:r>
+      <w:sdt>
+        <w:sdtPr>
+          <w:rPr>
+            <w:lang w:val="es-AR"/>
+          </w:rPr>
+          <w:id w:val="711390"/>
+          <w:citation/>
+        </w:sdtPr>
+        <w:sdtContent>
+          <w:r>
+            <w:rPr>
+              <w:lang w:val="es-AR"/>
+            </w:rPr>
+            <w:fldChar w:fldCharType="begin"/>
+          </w:r>
+          <w:r>
+            <w:rPr>
+              <w:lang w:val="es-AR"/>
+            </w:rPr>
+            <w:instrText xml:space="preserve"> CITATION Rat97 \l 11274 </w:instrText>
+          </w:r>
+          <w:r>
+            <w:rPr>
+              <w:lang w:val="es-AR"/>
+            </w:rPr>
+            <w:fldChar w:fldCharType="separate"/>
+          </w:r>
+          <w:r>
+            <w:rPr>
+              <w:noProof/>
+              <w:lang w:val="es-AR"/>
+            </w:rPr>
+            <w:t>(18)</w:t>
+          </w:r>
+          <w:r>
+            <w:rPr>
+              <w:lang w:val="es-AR"/>
+            </w:rPr>
+            <w:fldChar w:fldCharType="end"/>
+          </w:r>
+        </w:sdtContent>
+      </w:sdt>
+      <w:r>
+        <w:rPr>
+          <w:lang w:val="es-AR"/>
+        </w:rPr>
+        <w:t xml:space="preserve">[key-10]. De igual modo, la especificación de los early aspects </w:t>
       </w:r>
       <w:r>
         <w:rPr>
@@ -3977,7 +5254,55 @@
         <w:rPr>
           <w:lang w:val="es-AR"/>
         </w:rPr>
-        <w:t xml:space="preserve">El patrón de arquitectura Pipes &amp; Filters [key-7] provee una estructura para procesar flujos de datos. Cada paso de procesamiento se encapsula en un filtro y es independiente del resto. Los datos se transmiten usando los pipes entre filtros adyacentes y mediante la combinación de éstos últimos se pueden conseguir diferentes salidas. </w:t>
+        <w:t xml:space="preserve">El patrón de arquitectura Pipes &amp; Filters </w:t>
+      </w:r>
+      <w:sdt>
+        <w:sdtPr>
+          <w:rPr>
+            <w:lang w:val="es-AR"/>
+          </w:rPr>
+          <w:id w:val="711383"/>
+          <w:citation/>
+        </w:sdtPr>
+        <w:sdtContent>
+          <w:r>
+            <w:rPr>
+              <w:lang w:val="es-AR"/>
+            </w:rPr>
+            <w:fldChar w:fldCharType="begin"/>
+          </w:r>
+          <w:r>
+            <w:rPr>
+              <w:lang w:val="es-AR"/>
+            </w:rPr>
+            <w:instrText xml:space="preserve"> CITATION Bus \l 11274 </w:instrText>
+          </w:r>
+          <w:r>
+            <w:rPr>
+              <w:lang w:val="es-AR"/>
+            </w:rPr>
+            <w:fldChar w:fldCharType="separate"/>
+          </w:r>
+          <w:r>
+            <w:rPr>
+              <w:noProof/>
+              <w:lang w:val="es-AR"/>
+            </w:rPr>
+            <w:t>(19)</w:t>
+          </w:r>
+          <w:r>
+            <w:rPr>
+              <w:lang w:val="es-AR"/>
+            </w:rPr>
+            <w:fldChar w:fldCharType="end"/>
+          </w:r>
+        </w:sdtContent>
+      </w:sdt>
+      <w:r>
+        <w:rPr>
+          <w:lang w:val="es-AR"/>
+        </w:rPr>
+        <w:t xml:space="preserve">[key-7] provee una estructura para procesar flujos de datos. Cada paso de procesamiento se encapsula en un filtro y es independiente del resto. Los datos se transmiten usando los pipes entre filtros adyacentes y mediante la combinación de éstos últimos se pueden conseguir diferentes salidas. </w:t>
       </w:r>
     </w:p>
     <w:p>
@@ -7416,314 +8741,795 @@
         <w:br w:type="page"/>
       </w:r>
     </w:p>
-    <w:p>
-      <w:pPr>
-        <w:jc w:val="both"/>
-      </w:pPr>
-      <w:r>
-        <w:lastRenderedPageBreak/>
-        <w:t>Bibliografía Ontology Development 101: A Guide to Creating Your First Ontology Escenario</w:t>
-      </w:r>
-    </w:p>
-    <w:p>
-      <w:pPr>
-        <w:jc w:val="both"/>
-      </w:pPr>
-    </w:p>
-    <w:p>
-      <w:pPr>
-        <w:jc w:val="both"/>
-      </w:pPr>
-      <w:r>
-        <w:t>Bibliografía OWL Web Ontology Language - Use Cases and Requirements (W3C Recommendation- http://www.w3.org/TR/webont-req/), 2004.</w:t>
-      </w:r>
-    </w:p>
-    <w:p>
-      <w:pPr>
-        <w:jc w:val="both"/>
-      </w:pPr>
-    </w:p>
-    <w:p>
-      <w:pPr>
-        <w:jc w:val="both"/>
-      </w:pPr>
-      <w:r>
-        <w:t>Bibliografía Gruber, T. R. A translation approach to portable ontology specifications (Knowl. Acquis., Vol. 5, No. 2. (June 1993), pp. 199-220.).</w:t>
-      </w:r>
-    </w:p>
-    <w:p>
-      <w:pPr>
-        <w:jc w:val="both"/>
-      </w:pPr>
-    </w:p>
-    <w:p>
-      <w:pPr>
-        <w:jc w:val="both"/>
-      </w:pPr>
-      <w:r>
-        <w:t>Bibliografía OWL Web Ontology Language Overview (W3C Recommendation - 10 February 2004)</w:t>
-      </w:r>
-    </w:p>
-    <w:p>
-      <w:pPr>
-        <w:jc w:val="both"/>
-      </w:pPr>
-    </w:p>
-    <w:p>
-      <w:pPr>
-        <w:jc w:val="both"/>
-      </w:pPr>
-      <w:r>
-        <w:t xml:space="preserve">Bibliografía Bass, L., Clements, P., &amp; Kazman, R. (1998). Software Architecture in practice. Addison-Wesley. </w:t>
-      </w:r>
-    </w:p>
-    <w:p>
-      <w:pPr>
-        <w:jc w:val="both"/>
-      </w:pPr>
-    </w:p>
-    <w:p>
-      <w:pPr>
-        <w:jc w:val="both"/>
-      </w:pPr>
-      <w:r>
-        <w:t xml:space="preserve">Bibliografía Dan Connolly, Frank van Harmelen, Ian Horrocks, Deborah L. McGuinness, Peter F. Patel-Schneider y Lynn Andrea Stein. DAML+OIL (March 2001) Reference Description. W3C Note, 18 December 2001. </w:t>
-      </w:r>
-    </w:p>
-    <w:p>
-      <w:pPr>
-        <w:jc w:val="both"/>
-      </w:pPr>
-    </w:p>
-    <w:p>
-      <w:pPr>
-        <w:jc w:val="both"/>
-      </w:pPr>
-      <w:r>
-        <w:t>Bibliografía Buschmann, F., R. Meunier, H. Rohnert, P. Sommerlad, and M. Stal. Pattern-Oriented Software Architecture: A System Of Patterns. West Sussex, England: John Wiley &amp; Sons Ltd., 1996Rago, Abait, Marcos, Diaz Pace (2009). Early Aspect Identification from Use Cases using NLP and WSD Techniques. EA '09 Proceedings of the 15th workshop on Early aspects.</w:t>
-      </w:r>
-    </w:p>
-    <w:p>
-      <w:pPr>
-        <w:jc w:val="both"/>
-      </w:pPr>
-    </w:p>
-    <w:p>
-      <w:pPr>
-        <w:jc w:val="both"/>
-      </w:pPr>
-      <w:r>
-        <w:rPr>
-          <w:lang w:val="es-AR"/>
-        </w:rPr>
-        <w:t xml:space="preserve">Bibliografía Rago, Abait, Marcos, Diaz Pace (2009). </w:t>
-      </w:r>
-      <w:r>
-        <w:t>Early Aspect Identification from Use Cases using NLP and WSD Techniques. EA '09 Proceedings of the 15th workshop on Early aspects.</w:t>
-      </w:r>
-    </w:p>
-    <w:p>
-      <w:pPr>
-        <w:jc w:val="both"/>
-      </w:pPr>
-    </w:p>
-    <w:p>
-      <w:pPr>
-        <w:jc w:val="both"/>
-      </w:pPr>
-      <w:r>
-        <w:rPr>
-          <w:lang w:val="es-AR"/>
-        </w:rPr>
-        <w:t xml:space="preserve">Bibliografía Haak, B., Diaz, A., Pryor, J., Marcos, C. 2005 Identificación Temprana de Aspectos. </w:t>
-      </w:r>
-      <w:r>
-        <w:t xml:space="preserve">Revista SCCC, 2005. Vol. 6 (Workshop in SE). </w:t>
-      </w:r>
-    </w:p>
-    <w:p>
-      <w:pPr>
-        <w:jc w:val="both"/>
-      </w:pPr>
-    </w:p>
-    <w:p>
-      <w:pPr>
-        <w:ind w:left="708" w:hanging="708"/>
-        <w:jc w:val="both"/>
-      </w:pPr>
-      <w:r>
-        <w:t>Bibliografía UML Semantics version 1.1, Rational Software Corporation, September 1997.</w:t>
-      </w:r>
-    </w:p>
-    <w:p>
-      <w:pPr>
-        <w:jc w:val="both"/>
-      </w:pPr>
-    </w:p>
-    <w:p>
-      <w:pPr>
-        <w:jc w:val="both"/>
-      </w:pPr>
-      <w:r>
-        <w:t xml:space="preserve">Bibliografía IEEE Standard 1061-1992. Standard for a Software Quality Metrics Meth- IEEE-1061 Methodology. New York: Institute of Electrical and Electronics Engineers, 1992. </w:t>
-      </w:r>
-    </w:p>
-    <w:p>
-      <w:pPr>
-        <w:jc w:val="both"/>
-      </w:pPr>
-    </w:p>
-    <w:p>
-      <w:pPr>
-        <w:jc w:val="both"/>
-      </w:pPr>
-      <w:r>
-        <w:t>Bibliografía Kazman, R., Clements, P., Klein, M. (2001). Evaluating Software Architectures. Methods and case studies. Addison Wesley.</w:t>
-      </w:r>
-    </w:p>
-    <w:p>
-      <w:pPr>
-        <w:jc w:val="both"/>
-      </w:pPr>
-    </w:p>
-    <w:p>
-      <w:pPr>
-        <w:jc w:val="both"/>
-      </w:pPr>
-      <w:r>
-        <w:t xml:space="preserve">Bibliografía Mario Barbacci, Mark H. Klein, Thomas A. Longstaff, Charles B. Weinstock, Quality Attributes, Technical Report CMU/SEI-95-TR-021 ESC-TR-95-021, December 1995. </w:t>
-      </w:r>
-    </w:p>
-    <w:p>
-      <w:pPr>
-        <w:jc w:val="both"/>
-      </w:pPr>
-    </w:p>
-    <w:p>
-      <w:pPr>
-        <w:jc w:val="both"/>
-      </w:pPr>
-      <w:r>
-        <w:rPr>
-          <w:lang w:val="es-AR"/>
-        </w:rPr>
-        <w:t xml:space="preserve">Bibliografía Isabel Brito, Ana Moreira, João Araújo (2002). </w:t>
-      </w:r>
-      <w:r>
-        <w:t>A requirements model for quality attributes. Aspect-Oriented Requirements Engineering and Architecture Design Conference.</w:t>
-      </w:r>
-    </w:p>
-    <w:p>
-      <w:pPr>
-        <w:jc w:val="both"/>
-      </w:pPr>
-    </w:p>
-    <w:p>
-      <w:pPr>
-        <w:jc w:val="both"/>
-      </w:pPr>
-      <w:r>
-        <w:t>Bibliografía http://www.sei.cmu.edu/architecture/definitions.html</w:t>
-      </w:r>
-    </w:p>
-    <w:p>
-      <w:pPr>
-        <w:jc w:val="both"/>
-      </w:pPr>
-    </w:p>
-    <w:p>
-      <w:pPr>
-        <w:jc w:val="both"/>
-      </w:pPr>
-      <w:r>
-        <w:rPr>
-          <w:lang w:val="es-AR"/>
-        </w:rPr>
-        <w:t xml:space="preserve">Bibliografía Carlos Billy Reynoso. Introducción a la Arquitectura de Software, Versión 1.0. </w:t>
-      </w:r>
-      <w:r>
-        <w:t>Marzo del 2004 . Universidad de Buenos Aires</w:t>
-      </w:r>
-    </w:p>
-    <w:p>
-      <w:pPr>
-        <w:jc w:val="both"/>
-      </w:pPr>
-    </w:p>
-    <w:p>
-      <w:pPr>
-        <w:jc w:val="both"/>
-      </w:pPr>
-      <w:r>
-        <w:t xml:space="preserve">Bibliografía Paul Clements. “A Survey of Architecture Description Languages”. Proceedings of the International Workshop on Software Specification and Design, Alemania, 1996. </w:t>
-      </w:r>
-    </w:p>
-    <w:p>
-      <w:pPr>
-        <w:jc w:val="both"/>
-      </w:pPr>
-    </w:p>
-    <w:p>
-      <w:pPr>
-        <w:jc w:val="both"/>
-      </w:pPr>
-      <w:r>
-        <w:t xml:space="preserve">Bibliografía David Garlan y Mary Shaw. “An introduction to software architecture”. CMU Software Engineering Institute Technical Report, CMU/SEI-94-TR-21, ESC-TR-94-21, 1994. </w:t>
-      </w:r>
-    </w:p>
-    <w:p>
-      <w:pPr>
-        <w:jc w:val="both"/>
-      </w:pPr>
-    </w:p>
-    <w:p>
-      <w:pPr>
-        <w:jc w:val="both"/>
-      </w:pPr>
-      <w:r>
-        <w:t>Bibliografía  Jane Cleland-Huang, Raffaella Settimi, Xuchang Zou and Peter Solc (2006). Automated classi</w:t>
-      </w:r>
-      <w:r>
-        <w:rPr>
-          <w:lang w:val="es-AR"/>
-        </w:rPr>
-        <w:t>ﬁ</w:t>
-      </w:r>
-      <w:r>
-        <w:t>cation of non-functional requirements. Requirements Engineering, Volume 12, Number 2 / abril de 2007. Springer-Verlag: London, UK. p. 103-120.</w:t>
-      </w:r>
-    </w:p>
-    <w:p>
-      <w:pPr>
-        <w:jc w:val="both"/>
-      </w:pPr>
-    </w:p>
-    <w:p>
-      <w:pPr>
-        <w:jc w:val="both"/>
-      </w:pPr>
-      <w:r>
-        <w:lastRenderedPageBreak/>
-        <w:t xml:space="preserve">Bibliografía Baniassan E, Clements P, Araujo J, Moreira A, Rashid A, Tekinerdogan B (2006) Discovering early aspects. IEEE Software 23(1):61–70 </w:t>
-      </w:r>
-    </w:p>
-    <w:p>
-      <w:pPr>
-        <w:jc w:val="both"/>
-      </w:pPr>
-    </w:p>
-    <w:p>
-      <w:pPr>
-        <w:jc w:val="both"/>
-      </w:pPr>
-      <w:r>
-        <w:t>Bibliografía IEEE (1998). IEEE recommended practice for software requirements specifications (IEEE Std 830-1998). The Institute of Electrical and Electronics Engineers, Inc., New York (October 20, 1998) ISBN 0-7381-0332-2</w:t>
-      </w:r>
-    </w:p>
+    <w:sdt>
+      <w:sdtPr>
+        <w:rPr>
+          <w:rFonts w:asciiTheme="minorHAnsi" w:eastAsiaTheme="minorEastAsia" w:hAnsiTheme="minorHAnsi" w:cstheme="minorBidi"/>
+          <w:b w:val="0"/>
+          <w:bCs w:val="0"/>
+          <w:color w:val="auto"/>
+          <w:sz w:val="22"/>
+          <w:szCs w:val="22"/>
+        </w:rPr>
+        <w:id w:val="711427"/>
+        <w:docPartObj>
+          <w:docPartGallery w:val="Bibliographies"/>
+          <w:docPartUnique/>
+        </w:docPartObj>
+      </w:sdtPr>
+      <w:sdtEndPr>
+        <w:rPr>
+          <w:lang w:val="es-ES"/>
+        </w:rPr>
+      </w:sdtEndPr>
+      <w:sdtContent>
+        <w:p>
+          <w:pPr>
+            <w:pStyle w:val="Ttulo1"/>
+            <w:ind w:left="708" w:hanging="708"/>
+          </w:pPr>
+          <w:r>
+            <w:t>Bibliografía</w:t>
+          </w:r>
+          <w:sdt>
+            <w:sdtPr>
+              <w:id w:val="330415"/>
+              <w:citation/>
+            </w:sdtPr>
+            <w:sdtContent>
+              <w:r>
+                <w:fldChar w:fldCharType="begin"/>
+              </w:r>
+              <w:r>
+                <w:rPr>
+                  <w:lang w:val="es-AR"/>
+                </w:rPr>
+                <w:instrText xml:space="preserve"> CITATION Bri02 \l 11274 </w:instrText>
+              </w:r>
+              <w:r>
+                <w:fldChar w:fldCharType="separate"/>
+              </w:r>
+              <w:r>
+                <w:rPr>
+                  <w:noProof/>
+                  <w:lang w:val="es-AR"/>
+                </w:rPr>
+                <w:t xml:space="preserve"> </w:t>
+              </w:r>
+              <w:r>
+                <w:rPr>
+                  <w:noProof/>
+                  <w:lang w:val="es-AR"/>
+                </w:rPr>
+                <w:t>(20)</w:t>
+              </w:r>
+              <w:r>
+                <w:fldChar w:fldCharType="end"/>
+              </w:r>
+            </w:sdtContent>
+          </w:sdt>
+        </w:p>
+        <w:sdt>
+          <w:sdtPr>
+            <w:rPr>
+              <w:lang w:val="es-ES"/>
+            </w:rPr>
+            <w:id w:val="111145805"/>
+            <w:bibliography/>
+          </w:sdtPr>
+          <w:sdtContent>
+            <w:p>
+              <w:pPr>
+                <w:pStyle w:val="Bibliografa"/>
+                <w:rPr>
+                  <w:noProof/>
+                </w:rPr>
+              </w:pPr>
+              <w:r>
+                <w:rPr>
+                  <w:lang w:val="es-ES"/>
+                </w:rPr>
+                <w:fldChar w:fldCharType="begin"/>
+              </w:r>
+              <w:r>
+                <w:rPr>
+                  <w:lang w:val="es-ES"/>
+                </w:rPr>
+                <w:instrText xml:space="preserve"> BIBLIOGRAPHY </w:instrText>
+              </w:r>
+              <w:r>
+                <w:rPr>
+                  <w:lang w:val="es-ES"/>
+                </w:rPr>
+                <w:fldChar w:fldCharType="separate"/>
+              </w:r>
+              <w:r>
+                <w:rPr>
+                  <w:noProof/>
+                </w:rPr>
+                <w:t>1. [En línea] http://www.sei.cmu.edu/architecture/definitions.html.</w:t>
+              </w:r>
+            </w:p>
+            <w:p>
+              <w:pPr>
+                <w:pStyle w:val="Bibliografa"/>
+                <w:rPr>
+                  <w:noProof/>
+                </w:rPr>
+              </w:pPr>
+              <w:r>
+                <w:rPr>
+                  <w:noProof/>
+                </w:rPr>
+                <w:t xml:space="preserve">2. </w:t>
+              </w:r>
+              <w:r>
+                <w:rPr>
+                  <w:b/>
+                  <w:bCs/>
+                  <w:noProof/>
+                </w:rPr>
+                <w:t>Reynoso, Carlos.</w:t>
+              </w:r>
+              <w:r>
+                <w:rPr>
+                  <w:noProof/>
+                </w:rPr>
+                <w:t xml:space="preserve"> Introducción a la Arquitectura de Software - Version 1.0. [Universidad de Buenos Aires]. Marzo de 2004.</w:t>
+              </w:r>
+            </w:p>
+            <w:p>
+              <w:pPr>
+                <w:pStyle w:val="Bibliografa"/>
+                <w:rPr>
+                  <w:noProof/>
+                </w:rPr>
+              </w:pPr>
+              <w:r>
+                <w:rPr>
+                  <w:noProof/>
+                </w:rPr>
+                <w:t xml:space="preserve">3. </w:t>
+              </w:r>
+              <w:r>
+                <w:rPr>
+                  <w:b/>
+                  <w:bCs/>
+                  <w:noProof/>
+                </w:rPr>
+                <w:t>Clements, Paul.</w:t>
+              </w:r>
+              <w:r>
+                <w:rPr>
+                  <w:noProof/>
+                </w:rPr>
+                <w:t xml:space="preserve"> Survey of Architecture Description Languages. [Proceedings of the International Workshop on Software Specification and Design]. 1996.</w:t>
+              </w:r>
+            </w:p>
+            <w:p>
+              <w:pPr>
+                <w:pStyle w:val="Bibliografa"/>
+                <w:rPr>
+                  <w:noProof/>
+                </w:rPr>
+              </w:pPr>
+              <w:r>
+                <w:rPr>
+                  <w:noProof/>
+                </w:rPr>
+                <w:t xml:space="preserve">4. </w:t>
+              </w:r>
+              <w:r>
+                <w:rPr>
+                  <w:b/>
+                  <w:bCs/>
+                  <w:noProof/>
+                </w:rPr>
+                <w:t>Bass, L, Clements, P y Kazman, R.</w:t>
+              </w:r>
+              <w:r>
+                <w:rPr>
+                  <w:noProof/>
+                </w:rPr>
+                <w:t xml:space="preserve"> </w:t>
+              </w:r>
+              <w:r>
+                <w:rPr>
+                  <w:i/>
+                  <w:iCs/>
+                  <w:noProof/>
+                </w:rPr>
+                <w:t xml:space="preserve">Software Architecture in practice. </w:t>
+              </w:r>
+              <w:r>
+                <w:rPr>
+                  <w:noProof/>
+                </w:rPr>
+                <w:t>s.l. : Addison-Wesley, 1998.</w:t>
+              </w:r>
+            </w:p>
+            <w:p>
+              <w:pPr>
+                <w:pStyle w:val="Bibliografa"/>
+                <w:rPr>
+                  <w:noProof/>
+                </w:rPr>
+              </w:pPr>
+              <w:r>
+                <w:rPr>
+                  <w:noProof/>
+                </w:rPr>
+                <w:t xml:space="preserve">5. </w:t>
+              </w:r>
+              <w:r>
+                <w:rPr>
+                  <w:b/>
+                  <w:bCs/>
+                  <w:noProof/>
+                </w:rPr>
+                <w:t>Garlan, David y Shaw, Mary.</w:t>
+              </w:r>
+              <w:r>
+                <w:rPr>
+                  <w:noProof/>
+                </w:rPr>
+                <w:t xml:space="preserve"> An introduction to software architecture. </w:t>
+              </w:r>
+              <w:r>
+                <w:rPr>
+                  <w:i/>
+                  <w:iCs/>
+                  <w:noProof/>
+                </w:rPr>
+                <w:t xml:space="preserve">CMU Software Engineering Institute Technical Report, CMU/SEI-94-TR-21, ESC-TR-94-21. </w:t>
+              </w:r>
+              <w:r>
+                <w:rPr>
+                  <w:noProof/>
+                </w:rPr>
+                <w:t>1994.</w:t>
+              </w:r>
+            </w:p>
+            <w:p>
+              <w:pPr>
+                <w:pStyle w:val="Bibliografa"/>
+                <w:rPr>
+                  <w:noProof/>
+                </w:rPr>
+              </w:pPr>
+              <w:r>
+                <w:rPr>
+                  <w:noProof/>
+                </w:rPr>
+                <w:t>6. IEEE Standard 1061-1992. Standard for a Software Quality Metrics Meth. 1992.</w:t>
+              </w:r>
+            </w:p>
+            <w:p>
+              <w:pPr>
+                <w:pStyle w:val="Bibliografa"/>
+                <w:rPr>
+                  <w:noProof/>
+                </w:rPr>
+              </w:pPr>
+              <w:r>
+                <w:rPr>
+                  <w:noProof/>
+                </w:rPr>
+                <w:t xml:space="preserve">7. </w:t>
+              </w:r>
+              <w:r>
+                <w:rPr>
+                  <w:b/>
+                  <w:bCs/>
+                  <w:noProof/>
+                </w:rPr>
+                <w:t>Kazman, R., Clements, P. y Klein, M.</w:t>
+              </w:r>
+              <w:r>
+                <w:rPr>
+                  <w:noProof/>
+                </w:rPr>
+                <w:t xml:space="preserve"> Evaluating Software Architectures. Methods and case studies. s.l. : Addison Wesley, 2001.</w:t>
+              </w:r>
+            </w:p>
+            <w:p>
+              <w:pPr>
+                <w:pStyle w:val="Bibliografa"/>
+                <w:rPr>
+                  <w:noProof/>
+                </w:rPr>
+              </w:pPr>
+              <w:r>
+                <w:rPr>
+                  <w:noProof/>
+                </w:rPr>
+                <w:t xml:space="preserve">8. </w:t>
+              </w:r>
+              <w:r>
+                <w:rPr>
+                  <w:b/>
+                  <w:bCs/>
+                  <w:noProof/>
+                </w:rPr>
+                <w:t>Barbacci, Mario; Klein, Mark; Longstaff, Thomas A.; Weinstock, Charles B.</w:t>
+              </w:r>
+              <w:r>
+                <w:rPr>
+                  <w:noProof/>
+                </w:rPr>
+                <w:t xml:space="preserve"> Quality Attributes, Technical Report CMU/SEI-95-TR-021 ESC-TR-95-021. Diciembre de 1995.</w:t>
+              </w:r>
+            </w:p>
+            <w:p>
+              <w:pPr>
+                <w:pStyle w:val="Bibliografa"/>
+                <w:rPr>
+                  <w:noProof/>
+                </w:rPr>
+              </w:pPr>
+              <w:r>
+                <w:rPr>
+                  <w:noProof/>
+                </w:rPr>
+                <w:t xml:space="preserve">9. </w:t>
+              </w:r>
+              <w:r>
+                <w:rPr>
+                  <w:i/>
+                  <w:iCs/>
+                  <w:noProof/>
+                </w:rPr>
+                <w:t xml:space="preserve">Discovering early aspects. </w:t>
+              </w:r>
+              <w:r>
+                <w:rPr>
+                  <w:b/>
+                  <w:bCs/>
+                  <w:noProof/>
+                </w:rPr>
+                <w:t>Baniassan, E., y otros.</w:t>
+              </w:r>
+              <w:r>
+                <w:rPr>
+                  <w:noProof/>
+                </w:rPr>
+                <w:t xml:space="preserve"> EEE Software 23(1), págs. 61-70.</w:t>
+              </w:r>
+            </w:p>
+            <w:p>
+              <w:pPr>
+                <w:pStyle w:val="Bibliografa"/>
+                <w:rPr>
+                  <w:noProof/>
+                </w:rPr>
+              </w:pPr>
+              <w:r>
+                <w:rPr>
+                  <w:noProof/>
+                </w:rPr>
+                <w:t xml:space="preserve">10. </w:t>
+              </w:r>
+              <w:r>
+                <w:rPr>
+                  <w:b/>
+                  <w:bCs/>
+                  <w:noProof/>
+                </w:rPr>
+                <w:t>Cleland-Huang, Jane, y otros.</w:t>
+              </w:r>
+              <w:r>
+                <w:rPr>
+                  <w:noProof/>
+                </w:rPr>
+                <w:t xml:space="preserve"> Automated classiﬁcation of non-functional requirements. Londres, UK : Springer-Verlag, Abril de 2007. Vol. 12, 2, págs. 103-120.</w:t>
+              </w:r>
+            </w:p>
+            <w:p>
+              <w:pPr>
+                <w:pStyle w:val="Bibliografa"/>
+                <w:rPr>
+                  <w:noProof/>
+                </w:rPr>
+              </w:pPr>
+              <w:r>
+                <w:rPr>
+                  <w:noProof/>
+                </w:rPr>
+                <w:t xml:space="preserve">11. </w:t>
+              </w:r>
+              <w:r>
+                <w:rPr>
+                  <w:i/>
+                  <w:iCs/>
+                  <w:noProof/>
+                </w:rPr>
+                <w:t xml:space="preserve">Ontology Development 101: A Guide to Creating Your First Ontology Escenario. </w:t>
+              </w:r>
+            </w:p>
+            <w:p>
+              <w:pPr>
+                <w:pStyle w:val="Bibliografa"/>
+                <w:rPr>
+                  <w:noProof/>
+                </w:rPr>
+              </w:pPr>
+              <w:r>
+                <w:rPr>
+                  <w:noProof/>
+                </w:rPr>
+                <w:t xml:space="preserve">12. </w:t>
+              </w:r>
+              <w:r>
+                <w:rPr>
+                  <w:i/>
+                  <w:iCs/>
+                  <w:noProof/>
+                </w:rPr>
+                <w:t xml:space="preserve">OWL Web Ontology Language - Use Cases and Requirements (W3C Recommendation- http://www.w3.org/TR/webont-req/). </w:t>
+              </w:r>
+              <w:r>
+                <w:rPr>
+                  <w:noProof/>
+                </w:rPr>
+                <w:t>2004.</w:t>
+              </w:r>
+            </w:p>
+            <w:p>
+              <w:pPr>
+                <w:pStyle w:val="Bibliografa"/>
+                <w:rPr>
+                  <w:noProof/>
+                </w:rPr>
+              </w:pPr>
+              <w:r>
+                <w:rPr>
+                  <w:noProof/>
+                </w:rPr>
+                <w:t xml:space="preserve">13. </w:t>
+              </w:r>
+              <w:r>
+                <w:rPr>
+                  <w:b/>
+                  <w:bCs/>
+                  <w:noProof/>
+                </w:rPr>
+                <w:t>Gruber, T.R.</w:t>
+              </w:r>
+              <w:r>
+                <w:rPr>
+                  <w:noProof/>
+                </w:rPr>
+                <w:t xml:space="preserve"> </w:t>
+              </w:r>
+              <w:r>
+                <w:rPr>
+                  <w:i/>
+                  <w:iCs/>
+                  <w:noProof/>
+                </w:rPr>
+                <w:t xml:space="preserve">A translation approach to portable ontology specifications. </w:t>
+              </w:r>
+              <w:r>
+                <w:rPr>
+                  <w:noProof/>
+                </w:rPr>
+                <w:t>Junio, 1993. págs. 199-220. Vol. 5.</w:t>
+              </w:r>
+            </w:p>
+            <w:p>
+              <w:pPr>
+                <w:pStyle w:val="Bibliografa"/>
+                <w:rPr>
+                  <w:noProof/>
+                </w:rPr>
+              </w:pPr>
+              <w:r>
+                <w:rPr>
+                  <w:noProof/>
+                </w:rPr>
+                <w:t xml:space="preserve">14. </w:t>
+              </w:r>
+              <w:r>
+                <w:rPr>
+                  <w:i/>
+                  <w:iCs/>
+                  <w:noProof/>
+                </w:rPr>
+                <w:t xml:space="preserve">OWL Web Ontology Language Overview. </w:t>
+              </w:r>
+              <w:r>
+                <w:rPr>
+                  <w:noProof/>
+                </w:rPr>
+                <w:t>W3C Recommendation. 10 de Febrero de 2004.</w:t>
+              </w:r>
+            </w:p>
+            <w:p>
+              <w:pPr>
+                <w:pStyle w:val="Bibliografa"/>
+                <w:rPr>
+                  <w:noProof/>
+                </w:rPr>
+              </w:pPr>
+              <w:r>
+                <w:rPr>
+                  <w:noProof/>
+                </w:rPr>
+                <w:t xml:space="preserve">15. </w:t>
+              </w:r>
+              <w:r>
+                <w:rPr>
+                  <w:b/>
+                  <w:bCs/>
+                  <w:noProof/>
+                </w:rPr>
+                <w:t>Connolly, Dan, y otros.</w:t>
+              </w:r>
+              <w:r>
+                <w:rPr>
+                  <w:noProof/>
+                </w:rPr>
+                <w:t xml:space="preserve"> </w:t>
+              </w:r>
+              <w:r>
+                <w:rPr>
+                  <w:i/>
+                  <w:iCs/>
+                  <w:noProof/>
+                </w:rPr>
+                <w:t xml:space="preserve">DAM+OIL, Reference Description. </w:t>
+              </w:r>
+              <w:r>
+                <w:rPr>
+                  <w:noProof/>
+                </w:rPr>
+                <w:t>W3C. 2001.</w:t>
+              </w:r>
+            </w:p>
+            <w:p>
+              <w:pPr>
+                <w:pStyle w:val="Bibliografa"/>
+                <w:rPr>
+                  <w:noProof/>
+                </w:rPr>
+              </w:pPr>
+              <w:r>
+                <w:rPr>
+                  <w:noProof/>
+                </w:rPr>
+                <w:t xml:space="preserve">16. </w:t>
+              </w:r>
+              <w:r>
+                <w:rPr>
+                  <w:i/>
+                  <w:iCs/>
+                  <w:noProof/>
+                </w:rPr>
+                <w:t xml:space="preserve">Identificacion Temprana de Aspectos. </w:t>
+              </w:r>
+              <w:r>
+                <w:rPr>
+                  <w:b/>
+                  <w:bCs/>
+                  <w:noProof/>
+                </w:rPr>
+                <w:t>Haak, B., y otros.</w:t>
+              </w:r>
+              <w:r>
+                <w:rPr>
+                  <w:noProof/>
+                </w:rPr>
+                <w:t xml:space="preserve"> 2005, Revista SCC, (Workshop in SE), Vol. 6.</w:t>
+              </w:r>
+            </w:p>
+            <w:p>
+              <w:pPr>
+                <w:pStyle w:val="Bibliografa"/>
+                <w:rPr>
+                  <w:noProof/>
+                </w:rPr>
+              </w:pPr>
+              <w:r>
+                <w:rPr>
+                  <w:noProof/>
+                </w:rPr>
+                <w:t xml:space="preserve">17. </w:t>
+              </w:r>
+              <w:r>
+                <w:rPr>
+                  <w:i/>
+                  <w:iCs/>
+                  <w:noProof/>
+                </w:rPr>
+                <w:t xml:space="preserve">Early Aspect Identification from Use Cases using NLP and WSD Techniques. </w:t>
+              </w:r>
+              <w:r>
+                <w:rPr>
+                  <w:b/>
+                  <w:bCs/>
+                  <w:noProof/>
+                </w:rPr>
+                <w:t>Rago, y otros.</w:t>
+              </w:r>
+              <w:r>
+                <w:rPr>
+                  <w:noProof/>
+                </w:rPr>
+                <w:t xml:space="preserve"> 2009. EA '09 Proceedings of the 15th workshop on Early aspects.</w:t>
+              </w:r>
+            </w:p>
+            <w:p>
+              <w:pPr>
+                <w:pStyle w:val="Bibliografa"/>
+                <w:rPr>
+                  <w:noProof/>
+                </w:rPr>
+              </w:pPr>
+              <w:r>
+                <w:rPr>
+                  <w:noProof/>
+                </w:rPr>
+                <w:t xml:space="preserve">18. </w:t>
+              </w:r>
+              <w:r>
+                <w:rPr>
+                  <w:b/>
+                  <w:bCs/>
+                  <w:noProof/>
+                </w:rPr>
+                <w:t>Rational Software Corporation.</w:t>
+              </w:r>
+              <w:r>
+                <w:rPr>
+                  <w:noProof/>
+                </w:rPr>
+                <w:t xml:space="preserve"> </w:t>
+              </w:r>
+              <w:r>
+                <w:rPr>
+                  <w:i/>
+                  <w:iCs/>
+                  <w:noProof/>
+                </w:rPr>
+                <w:t xml:space="preserve">UML Semantic Version. </w:t>
+              </w:r>
+              <w:r>
+                <w:rPr>
+                  <w:noProof/>
+                </w:rPr>
+                <w:t>Septiembre 1997.</w:t>
+              </w:r>
+            </w:p>
+            <w:p>
+              <w:pPr>
+                <w:pStyle w:val="Bibliografa"/>
+                <w:rPr>
+                  <w:noProof/>
+                </w:rPr>
+              </w:pPr>
+              <w:r>
+                <w:rPr>
+                  <w:noProof/>
+                </w:rPr>
+                <w:lastRenderedPageBreak/>
+                <w:t xml:space="preserve">19. </w:t>
+              </w:r>
+              <w:r>
+                <w:rPr>
+                  <w:b/>
+                  <w:bCs/>
+                  <w:noProof/>
+                </w:rPr>
+                <w:t>Buschmann, F., y otros.</w:t>
+              </w:r>
+              <w:r>
+                <w:rPr>
+                  <w:noProof/>
+                </w:rPr>
+                <w:t xml:space="preserve"> </w:t>
+              </w:r>
+              <w:r>
+                <w:rPr>
+                  <w:i/>
+                  <w:iCs/>
+                  <w:noProof/>
+                </w:rPr>
+                <w:t xml:space="preserve">Pattern-Oriented Software Architecture: A System Of Patterns. </w:t>
+              </w:r>
+              <w:r>
+                <w:rPr>
+                  <w:noProof/>
+                </w:rPr>
+                <w:t xml:space="preserve">[ed.] England: John Wiley &amp; Sons Ltd. West Sussex. </w:t>
+              </w:r>
+            </w:p>
+            <w:p>
+              <w:pPr>
+                <w:pStyle w:val="Bibliografa"/>
+                <w:rPr>
+                  <w:noProof/>
+                </w:rPr>
+              </w:pPr>
+              <w:r>
+                <w:rPr>
+                  <w:noProof/>
+                </w:rPr>
+                <w:t xml:space="preserve">20. </w:t>
+              </w:r>
+              <w:r>
+                <w:rPr>
+                  <w:i/>
+                  <w:iCs/>
+                  <w:noProof/>
+                </w:rPr>
+                <w:t xml:space="preserve">A requirements model for quality attributes. </w:t>
+              </w:r>
+              <w:r>
+                <w:rPr>
+                  <w:b/>
+                  <w:bCs/>
+                  <w:noProof/>
+                </w:rPr>
+                <w:t>Brito, Isabel, Moreira, Ana y Araujo, Joao.</w:t>
+              </w:r>
+              <w:r>
+                <w:rPr>
+                  <w:noProof/>
+                </w:rPr>
+                <w:t xml:space="preserve"> 2002. Aspect-Oriented Requirements Engineering and Architecture Design Conference.</w:t>
+              </w:r>
+            </w:p>
+            <w:p>
+              <w:pPr>
+                <w:pStyle w:val="Bibliografa"/>
+                <w:rPr>
+                  <w:noProof/>
+                </w:rPr>
+              </w:pPr>
+              <w:r>
+                <w:rPr>
+                  <w:noProof/>
+                </w:rPr>
+                <w:t xml:space="preserve">21. </w:t>
+              </w:r>
+              <w:r>
+                <w:rPr>
+                  <w:i/>
+                  <w:iCs/>
+                  <w:noProof/>
+                </w:rPr>
+                <w:t xml:space="preserve">IEEE recommended practice for software requirements specifications (IEEE Std 830-1998). </w:t>
+              </w:r>
+              <w:r>
+                <w:rPr>
+                  <w:b/>
+                  <w:bCs/>
+                  <w:noProof/>
+                </w:rPr>
+                <w:t>The Institute of Electrical and Electronics Engineers.</w:t>
+              </w:r>
+              <w:r>
+                <w:rPr>
+                  <w:noProof/>
+                </w:rPr>
+                <w:t xml:space="preserve"> New York : s.n., 20 de Octubre de 1998. ISBN 0-7381-0332-2.</w:t>
+              </w:r>
+            </w:p>
+            <w:p>
+              <w:r>
+                <w:rPr>
+                  <w:lang w:val="es-ES"/>
+                </w:rPr>
+                <w:fldChar w:fldCharType="end"/>
+              </w:r>
+            </w:p>
+          </w:sdtContent>
+        </w:sdt>
+      </w:sdtContent>
+    </w:sdt>
     <w:sectPr>
-      <w:headerReference w:type="default" r:id="rId14"/>
-      <w:footerReference w:type="even" r:id="rId15"/>
-      <w:footerReference w:type="first" r:id="rId16"/>
+      <w:footerReference w:type="even" r:id="rId14"/>
+      <w:footerReference w:type="first" r:id="rId15"/>
       <w:pgSz w:w="12240" w:h="15840"/>
       <w:pgMar w:top="1417" w:right="1701" w:bottom="1417" w:left="1701" w:header="708" w:footer="708" w:gutter="0"/>
       <w:cols w:space="708"/>
@@ -7735,7 +9541,7 @@
 
 <file path=word/endnotes.xml><?xml version="1.0" encoding="utf-8"?>
 <w:endnotes xmlns:ve="http://schemas.openxmlformats.org/markup-compatibility/2006" xmlns:o="urn:schemas-microsoft-com:office:office" xmlns:r="http://schemas.openxmlformats.org/officeDocument/2006/relationships" xmlns:m="http://schemas.openxmlformats.org/officeDocument/2006/math" xmlns:v="urn:schemas-microsoft-com:vml" xmlns:wp="http://schemas.openxmlformats.org/drawingml/2006/wordprocessingDrawing" xmlns:w10="urn:schemas-microsoft-com:office:word" xmlns:w="http://schemas.openxmlformats.org/wordprocessingml/2006/main" xmlns:wne="http://schemas.microsoft.com/office/word/2006/wordml">
-  <w:endnote w:type="separator" w:id="-1">
+  <w:endnote w:type="separator" w:id="0">
     <w:p>
       <w:pPr>
         <w:spacing w:after="0" w:line="240" w:lineRule="auto"/>
@@ -7745,7 +9551,7 @@
       </w:r>
     </w:p>
   </w:endnote>
-  <w:endnote w:type="continuationSeparator" w:id="0">
+  <w:endnote w:type="continuationSeparator" w:id="1">
     <w:p>
       <w:pPr>
         <w:spacing w:after="0" w:line="240" w:lineRule="auto"/>
@@ -7848,7 +9654,7 @@
 
 <file path=word/footnotes.xml><?xml version="1.0" encoding="utf-8"?>
 <w:footnotes xmlns:ve="http://schemas.openxmlformats.org/markup-compatibility/2006" xmlns:o="urn:schemas-microsoft-com:office:office" xmlns:r="http://schemas.openxmlformats.org/officeDocument/2006/relationships" xmlns:m="http://schemas.openxmlformats.org/officeDocument/2006/math" xmlns:v="urn:schemas-microsoft-com:vml" xmlns:wp="http://schemas.openxmlformats.org/drawingml/2006/wordprocessingDrawing" xmlns:w10="urn:schemas-microsoft-com:office:word" xmlns:w="http://schemas.openxmlformats.org/wordprocessingml/2006/main" xmlns:wne="http://schemas.microsoft.com/office/word/2006/wordml">
-  <w:footnote w:type="separator" w:id="-1">
+  <w:footnote w:type="separator" w:id="0">
     <w:p>
       <w:pPr>
         <w:spacing w:after="0" w:line="240" w:lineRule="auto"/>
@@ -7858,7 +9664,7 @@
       </w:r>
     </w:p>
   </w:footnote>
-  <w:footnote w:type="continuationSeparator" w:id="0">
+  <w:footnote w:type="continuationSeparator" w:id="1">
     <w:p>
       <w:pPr>
         <w:spacing w:after="0" w:line="240" w:lineRule="auto"/>
@@ -7869,20 +9675,6 @@
     </w:p>
   </w:footnote>
 </w:footnotes>
-</file>
-
-<file path=word/header1.xml><?xml version="1.0" encoding="utf-8"?>
-<w:hdr xmlns:ve="http://schemas.openxmlformats.org/markup-compatibility/2006" xmlns:o="urn:schemas-microsoft-com:office:office" xmlns:r="http://schemas.openxmlformats.org/officeDocument/2006/relationships" xmlns:m="http://schemas.openxmlformats.org/officeDocument/2006/math" xmlns:v="urn:schemas-microsoft-com:vml" xmlns:wp="http://schemas.openxmlformats.org/drawingml/2006/wordprocessingDrawing" xmlns:w10="urn:schemas-microsoft-com:office:word" xmlns:w="http://schemas.openxmlformats.org/wordprocessingml/2006/main" xmlns:wne="http://schemas.microsoft.com/office/word/2006/wordml">
-  <w:p>
-    <w:pPr>
-      <w:pStyle w:val="Encabezado"/>
-      <w:rPr>
-        <w:sz w:val="20"/>
-        <w:szCs w:val="20"/>
-      </w:rPr>
-    </w:pPr>
-  </w:p>
-</w:hdr>
 </file>
 
 <file path=word/numbering.xml><?xml version="1.0" encoding="utf-8"?>
@@ -10087,6 +11879,53 @@
       <w:szCs w:val="16"/>
     </w:rPr>
   </w:style>
+  <w:style w:type="paragraph" w:styleId="Textonotaalfinal">
+    <w:name w:val="endnote text"/>
+    <w:basedOn w:val="Normal"/>
+    <w:link w:val="TextonotaalfinalCar"/>
+    <w:uiPriority w:val="99"/>
+    <w:semiHidden/>
+    <w:unhideWhenUsed/>
+    <w:rsid w:val="00DF5952"/>
+    <w:pPr>
+      <w:spacing w:after="0" w:line="240" w:lineRule="auto"/>
+    </w:pPr>
+    <w:rPr>
+      <w:sz w:val="20"/>
+      <w:szCs w:val="20"/>
+    </w:rPr>
+  </w:style>
+  <w:style w:type="character" w:customStyle="1" w:styleId="TextonotaalfinalCar">
+    <w:name w:val="Texto nota al final Car"/>
+    <w:basedOn w:val="Fuentedeprrafopredeter"/>
+    <w:link w:val="Textonotaalfinal"/>
+    <w:uiPriority w:val="99"/>
+    <w:semiHidden/>
+    <w:rsid w:val="00DF5952"/>
+    <w:rPr>
+      <w:sz w:val="20"/>
+      <w:szCs w:val="20"/>
+    </w:rPr>
+  </w:style>
+  <w:style w:type="character" w:styleId="Refdenotaalfinal">
+    <w:name w:val="endnote reference"/>
+    <w:basedOn w:val="Fuentedeprrafopredeter"/>
+    <w:uiPriority w:val="99"/>
+    <w:semiHidden/>
+    <w:unhideWhenUsed/>
+    <w:rsid w:val="00DF5952"/>
+    <w:rPr>
+      <w:vertAlign w:val="superscript"/>
+    </w:rPr>
+  </w:style>
+  <w:style w:type="paragraph" w:styleId="Bibliografa">
+    <w:name w:val="Bibliography"/>
+    <w:basedOn w:val="Normal"/>
+    <w:next w:val="Normal"/>
+    <w:uiPriority w:val="37"/>
+    <w:unhideWhenUsed/>
+    <w:rsid w:val="00DF5952"/>
+  </w:style>
 </w:styles>
 </file>
 
@@ -10374,11 +12213,494 @@
 </file>
 
 <file path=customXml/item1.xml><?xml version="1.0" encoding="utf-8"?>
-<b:Sources xmlns:b="http://schemas.openxmlformats.org/officeDocument/2006/bibliography" xmlns="http://schemas.openxmlformats.org/officeDocument/2006/bibliography" SelectedStyle="\APA.XSL" StyleName="APA"/>
+<b:Sources xmlns:b="http://schemas.openxmlformats.org/officeDocument/2006/bibliography" xmlns="http://schemas.openxmlformats.org/officeDocument/2006/bibliography" SelectedStyle="\ISO690Nmerical.XSL" StyleName="ISO 690 - Numerical Reference">
+  <b:Source>
+    <b:Tag>OntologyDevelopment101</b:Tag>
+    <b:SourceType>Book</b:SourceType>
+    <b:Guid>{4D1BB74E-7E69-44EE-91EF-A0C94AA125F4}</b:Guid>
+    <b:LCID>0</b:LCID>
+    <b:Title>Ontology Development 101: A Guide to Creating Your First Ontology Escenario</b:Title>
+    <b:RefOrder>11</b:RefOrder>
+  </b:Source>
+  <b:Source>
+    <b:Tag>Gru93</b:Tag>
+    <b:SourceType>Book</b:SourceType>
+    <b:Guid>{FD6A6F2C-B344-43AB-B103-1B1E76F66856}</b:Guid>
+    <b:LCID>0</b:LCID>
+    <b:Author>
+      <b:Author>
+        <b:NameList>
+          <b:Person>
+            <b:Last>Gruber</b:Last>
+            <b:First>T.R.</b:First>
+          </b:Person>
+        </b:NameList>
+      </b:Author>
+    </b:Author>
+    <b:Title>A  translation approach to portable ontology specifications</b:Title>
+    <b:Year>Junio, 1993</b:Year>
+    <b:Volume>5</b:Volume>
+    <b:Pages>199-220</b:Pages>
+    <b:RefOrder>13</b:RefOrder>
+  </b:Source>
+  <b:Source>
+    <b:Tag>OWLUseCaseRequirements</b:Tag>
+    <b:SourceType>ElectronicSource</b:SourceType>
+    <b:Guid>{8D0789D4-6244-474C-9A96-AEF75CAA7D40}</b:Guid>
+    <b:LCID>0</b:LCID>
+    <b:Title>OWL Web Ontology Language - Use Cases and Requirements (W3C Recommendation- http://www.w3.org/TR/webont-req/)</b:Title>
+    <b:Year>2004</b:Year>
+    <b:RefOrder>12</b:RefOrder>
+  </b:Source>
+  <b:Source>
+    <b:Tag>OWLOverview</b:Tag>
+    <b:SourceType>Report</b:SourceType>
+    <b:Guid>{903191D9-8EAD-44AB-BBC5-83DCD4BC06CA}</b:Guid>
+    <b:LCID>0</b:LCID>
+    <b:Title>OWL Web Ontology Language Overview</b:Title>
+    <b:Year>10 de Febrero de 2004</b:Year>
+    <b:Institution>W3C Recommendation</b:Institution>
+    <b:RefOrder>14</b:RefOrder>
+  </b:Source>
+  <b:Source>
+    <b:Tag>SoftwareArchitectureInPractice</b:Tag>
+    <b:SourceType>Report</b:SourceType>
+    <b:Guid>{55B024C6-85ED-44C6-A24D-5F2FBE9F6F20}</b:Guid>
+    <b:LCID>0</b:LCID>
+    <b:Author>
+      <b:Author>
+        <b:NameList>
+          <b:Person>
+            <b:Last>Bass</b:Last>
+            <b:First>L</b:First>
+          </b:Person>
+          <b:Person>
+            <b:Last>Clements</b:Last>
+            <b:First>P</b:First>
+          </b:Person>
+          <b:Person>
+            <b:Last>Kazman</b:Last>
+            <b:First>R</b:First>
+          </b:Person>
+        </b:NameList>
+      </b:Author>
+    </b:Author>
+    <b:Title>Software Architecture in practice</b:Title>
+    <b:Year>1998</b:Year>
+    <b:Publisher>Addison-Wesley</b:Publisher>
+    <b:RefOrder>4</b:RefOrder>
+  </b:Source>
+  <b:Source>
+    <b:Tag>DAMOIL</b:Tag>
+    <b:SourceType>Report</b:SourceType>
+    <b:Guid>{9BFDACCA-6B5A-4597-BC98-349A6A6BE242}</b:Guid>
+    <b:LCID>0</b:LCID>
+    <b:Author>
+      <b:Author>
+        <b:NameList>
+          <b:Person>
+            <b:Last>Connolly</b:Last>
+            <b:First>Dan</b:First>
+          </b:Person>
+          <b:Person>
+            <b:Last>van Harmelen</b:Last>
+            <b:First>Frank</b:First>
+          </b:Person>
+          <b:Person>
+            <b:Last>Horrocks</b:Last>
+            <b:First>Ian</b:First>
+          </b:Person>
+          <b:Person>
+            <b:Last>Patel-Schneider</b:Last>
+            <b:First>Peter</b:First>
+            <b:Middle>F.</b:Middle>
+          </b:Person>
+          <b:Person>
+            <b:Last>Stein</b:Last>
+            <b:First>Lynn</b:First>
+            <b:Middle>Andrea</b:Middle>
+          </b:Person>
+        </b:NameList>
+      </b:Author>
+    </b:Author>
+    <b:Title>DAM+OIL, Reference Description</b:Title>
+    <b:Year>2001</b:Year>
+    <b:Institution>W3C</b:Institution>
+    <b:RefOrder>15</b:RefOrder>
+  </b:Source>
+  <b:Source>
+    <b:Tag>Bus</b:Tag>
+    <b:SourceType>Book</b:SourceType>
+    <b:Guid>{711D003F-872E-4102-BB2C-78A85F9F0382}</b:Guid>
+    <b:LCID>0</b:LCID>
+    <b:Author>
+      <b:Author>
+        <b:NameList>
+          <b:Person>
+            <b:Last>Buschmann</b:Last>
+            <b:First>F.</b:First>
+          </b:Person>
+          <b:Person>
+            <b:Last>Meunier</b:Last>
+            <b:First>H.</b:First>
+          </b:Person>
+          <b:Person>
+            <b:Last>Rohnert</b:Last>
+            <b:First>P.</b:First>
+          </b:Person>
+          <b:Person>
+            <b:Last>Sommerland</b:Last>
+          </b:Person>
+          <b:Person>
+            <b:Last>Stal</b:Last>
+            <b:First>M.</b:First>
+          </b:Person>
+        </b:NameList>
+      </b:Author>
+      <b:Editor>
+        <b:NameList>
+          <b:Person>
+            <b:Last>West Sussex</b:Last>
+            <b:First>England:</b:First>
+            <b:Middle>John Wiley &amp; Sons Ltd.</b:Middle>
+          </b:Person>
+        </b:NameList>
+      </b:Editor>
+    </b:Author>
+    <b:Title>Pattern-Oriented Software Architecture: A System Of Patterns</b:Title>
+    <b:RefOrder>19</b:RefOrder>
+  </b:Source>
+  <b:Source>
+    <b:Tag>Rag</b:Tag>
+    <b:SourceType>ConferenceProceedings</b:SourceType>
+    <b:Guid>{67E4193D-2D71-44DB-813E-A8B66F3A8527}</b:Guid>
+    <b:LCID>0</b:LCID>
+    <b:Author>
+      <b:Author>
+        <b:NameList>
+          <b:Person>
+            <b:Last>Rago</b:Last>
+          </b:Person>
+          <b:Person>
+            <b:Last>Abait</b:Last>
+          </b:Person>
+          <b:Person>
+            <b:Last>Marcos</b:Last>
+          </b:Person>
+          <b:Person>
+            <b:Last>Pace</b:Last>
+            <b:First>Diaz</b:First>
+          </b:Person>
+        </b:NameList>
+      </b:Author>
+    </b:Author>
+    <b:Title>Early Aspect Identification from Use Cases using NLP and WSD Techniques</b:Title>
+    <b:ConferenceName>EA '09 Proceedings of the 15th workshop on Early aspects</b:ConferenceName>
+    <b:Year>2009</b:Year>
+    <b:RefOrder>17</b:RefOrder>
+  </b:Source>
+  <b:Source>
+    <b:Tag>Haak</b:Tag>
+    <b:SourceType>JournalArticle</b:SourceType>
+    <b:Guid>{06CDB2B4-FF35-4543-A359-4C4B1D28D638}</b:Guid>
+    <b:LCID>0</b:LCID>
+    <b:Author>
+      <b:Author>
+        <b:NameList>
+          <b:Person>
+            <b:Last>Haak</b:Last>
+            <b:First>B.</b:First>
+          </b:Person>
+          <b:Person>
+            <b:Last>Diaz</b:Last>
+            <b:First>A.</b:First>
+          </b:Person>
+          <b:Person>
+            <b:Last>Pryor</b:Last>
+            <b:First>J.</b:First>
+          </b:Person>
+          <b:Person>
+            <b:Last>Marcos</b:Last>
+            <b:First>C.</b:First>
+          </b:Person>
+        </b:NameList>
+      </b:Author>
+    </b:Author>
+    <b:Title>Identificacion Temprana de Aspectos</b:Title>
+    <b:Volume>6</b:Volume>
+    <b:JournalName>Revista SCC, (Workshop in SE)</b:JournalName>
+    <b:Year>2005</b:Year>
+    <b:RefOrder>16</b:RefOrder>
+  </b:Source>
+  <b:Source>
+    <b:Tag>Rat97</b:Tag>
+    <b:SourceType>Report</b:SourceType>
+    <b:Guid>{2B506A45-99B8-4DAD-A4A9-38D542291D8E}</b:Guid>
+    <b:LCID>0</b:LCID>
+    <b:Author>
+      <b:Author>
+        <b:Corporate>Rational Software Corporation</b:Corporate>
+      </b:Author>
+    </b:Author>
+    <b:Title>UML Semantic Version</b:Title>
+    <b:Year>Septiembre 1997</b:Year>
+    <b:RefOrder>18</b:RefOrder>
+  </b:Source>
+  <b:Source>
+    <b:Tag>New</b:Tag>
+    <b:SourceType>Misc</b:SourceType>
+    <b:Guid>{28450BCD-7AAF-42CC-B845-91D81C2D1649}</b:Guid>
+    <b:LCID>0</b:LCID>
+    <b:Title>IEEE Standard 1061-1992. Standard for a Software Quality Metrics Meth</b:Title>
+    <b:Year>1992</b:Year>
+    <b:RefOrder>6</b:RefOrder>
+  </b:Source>
+  <b:Source>
+    <b:Tag>kaz01</b:Tag>
+    <b:SourceType>Misc</b:SourceType>
+    <b:Guid>{0B080C8D-F420-4A89-B9C5-3827B3356C61}</b:Guid>
+    <b:LCID>0</b:LCID>
+    <b:Author>
+      <b:Author>
+        <b:NameList>
+          <b:Person>
+            <b:Last>Kazman</b:Last>
+            <b:First>R.</b:First>
+          </b:Person>
+          <b:Person>
+            <b:Last>Clements</b:Last>
+            <b:First>P.</b:First>
+          </b:Person>
+          <b:Person>
+            <b:Last>Klein</b:Last>
+            <b:First>M.</b:First>
+          </b:Person>
+        </b:NameList>
+      </b:Author>
+    </b:Author>
+    <b:Title>Evaluating Software Architectures. Methods and case studies</b:Title>
+    <b:Year>2001</b:Year>
+    <b:Publisher>Addison Wesley</b:Publisher>
+    <b:RefOrder>7</b:RefOrder>
+  </b:Source>
+  <b:Source>
+    <b:Tag>Bar95</b:Tag>
+    <b:SourceType>Misc</b:SourceType>
+    <b:Guid>{13075DE7-F9CD-4E63-9E06-BA034A35D680}</b:Guid>
+    <b:LCID>0</b:LCID>
+    <b:Author>
+      <b:Author>
+        <b:Corporate>Barbacci, Mario; Klein, Mark; Longstaff, Thomas A.; Weinstock, Charles B.</b:Corporate>
+      </b:Author>
+    </b:Author>
+    <b:Title>Quality Attributes, Technical Report CMU/SEI-95-TR-021 ESC-TR-95-021</b:Title>
+    <b:Year>1995</b:Year>
+    <b:Month>Diciembre</b:Month>
+    <b:RefOrder>8</b:RefOrder>
+  </b:Source>
+  <b:Source>
+    <b:Tag>Bri02</b:Tag>
+    <b:SourceType>ConferenceProceedings</b:SourceType>
+    <b:Guid>{9CF1334E-F87D-4A2F-8897-D5E2FDECDEF0}</b:Guid>
+    <b:LCID>0</b:LCID>
+    <b:Author>
+      <b:Author>
+        <b:NameList>
+          <b:Person>
+            <b:Last>Brito</b:Last>
+            <b:First>Isabel</b:First>
+          </b:Person>
+          <b:Person>
+            <b:Last>Moreira</b:Last>
+            <b:First>Ana</b:First>
+          </b:Person>
+          <b:Person>
+            <b:Last>Araujo</b:Last>
+            <b:First>Joao</b:First>
+          </b:Person>
+        </b:NameList>
+      </b:Author>
+    </b:Author>
+    <b:Title>A requirements model for quality attributes</b:Title>
+    <b:Year>2002</b:Year>
+    <b:ConferenceName>Aspect-Oriented Requirements Engineering and Architecture Design Conference</b:ConferenceName>
+    <b:RefOrder>20</b:RefOrder>
+  </b:Source>
+  <b:Source>
+    <b:Tag>httpdefinitions</b:Tag>
+    <b:SourceType>InternetSite</b:SourceType>
+    <b:Guid>{1F3FB002-1E9D-43E7-A99C-0477B5AF5DC8}</b:Guid>
+    <b:LCID>0</b:LCID>
+    <b:URL>http://www.sei.cmu.edu/architecture/definitions.html</b:URL>
+    <b:RefOrder>1</b:RefOrder>
+  </b:Source>
+  <b:Source>
+    <b:Tag>Reynoso04</b:Tag>
+    <b:SourceType>Misc</b:SourceType>
+    <b:Guid>{BF07899C-4827-40C1-8B0B-5BF6F0ADFEBB}</b:Guid>
+    <b:LCID>0</b:LCID>
+    <b:Title>Introducción a la Arquitectura de Software - Version 1.0</b:Title>
+    <b:Year>2004</b:Year>
+    <b:Month>Marzo</b:Month>
+    <b:Medium>Universidad de Buenos Aires</b:Medium>
+    <b:Author>
+      <b:Author>
+        <b:NameList>
+          <b:Person>
+            <b:Last>Reynoso</b:Last>
+            <b:First>Carlos</b:First>
+          </b:Person>
+        </b:NameList>
+      </b:Author>
+    </b:Author>
+    <b:RefOrder>2</b:RefOrder>
+  </b:Source>
+  <b:Source>
+    <b:Tag>Cle96</b:Tag>
+    <b:SourceType>Misc</b:SourceType>
+    <b:Guid>{A1406AEB-C6AF-4D98-BCE9-EBAD7F0C0841}</b:Guid>
+    <b:LCID>0</b:LCID>
+    <b:Author>
+      <b:Author>
+        <b:NameList>
+          <b:Person>
+            <b:Last>Clements</b:Last>
+            <b:First>Paul</b:First>
+          </b:Person>
+        </b:NameList>
+      </b:Author>
+    </b:Author>
+    <b:Title>Survey of Architecture Description Languages</b:Title>
+    <b:Year>1996</b:Year>
+    <b:Medium>Proceedings of the International Workshop on Software Specification and Design</b:Medium>
+    <b:CountryRegion>Alemanis</b:CountryRegion>
+    <b:RefOrder>3</b:RefOrder>
+  </b:Source>
+  <b:Source>
+    <b:Tag>Gar94</b:Tag>
+    <b:SourceType>Misc</b:SourceType>
+    <b:Guid>{11A78A98-DFE6-44AE-878B-CF8B5E1A78AE}</b:Guid>
+    <b:LCID>0</b:LCID>
+    <b:Author>
+      <b:Author>
+        <b:NameList>
+          <b:Person>
+            <b:Last>Garlan</b:Last>
+            <b:First>David</b:First>
+          </b:Person>
+          <b:Person>
+            <b:Last>Shaw</b:Last>
+            <b:First>Mary</b:First>
+          </b:Person>
+        </b:NameList>
+      </b:Author>
+    </b:Author>
+    <b:Title>An introduction to software architecture</b:Title>
+    <b:PublicationTitle>CMU Software Engineering Institute Technical Report, CMU/SEI-94-TR-21, ESC-TR-94-21</b:PublicationTitle>
+    <b:Year>1994</b:Year>
+    <b:RefOrder>5</b:RefOrder>
+  </b:Source>
+  <b:Source>
+    <b:Tag>Cle07</b:Tag>
+    <b:SourceType>Misc</b:SourceType>
+    <b:Guid>{1062F0B4-33DC-45C4-8219-7C632143F974}</b:Guid>
+    <b:LCID>0</b:LCID>
+    <b:Author>
+      <b:Author>
+        <b:NameList>
+          <b:Person>
+            <b:Last>Cleland-Huang</b:Last>
+            <b:First>Jane</b:First>
+          </b:Person>
+          <b:Person>
+            <b:Last>Raffaella</b:Last>
+            <b:First>Settimi</b:First>
+          </b:Person>
+          <b:Person>
+            <b:Last>Xuchang</b:Last>
+            <b:First>Zou</b:First>
+          </b:Person>
+          <b:Person>
+            <b:Last>Solc</b:Last>
+            <b:First>Peter</b:First>
+          </b:Person>
+        </b:NameList>
+      </b:Author>
+    </b:Author>
+    <b:Title>Automated classiﬁcation of non-functional requirements</b:Title>
+    <b:Year>2007</b:Year>
+    <b:City>Londres</b:City>
+    <b:Publisher>Springer-Verlag</b:Publisher>
+    <b:Volume>12</b:Volume>
+    <b:Issue>2</b:Issue>
+    <b:Month>Abril</b:Month>
+    <b:CountryRegion>UK</b:CountryRegion>
+    <b:Pages>103-120</b:Pages>
+    <b:RefOrder>10</b:RefOrder>
+  </b:Source>
+  <b:Source>
+    <b:Tag>Ban</b:Tag>
+    <b:SourceType>JournalArticle</b:SourceType>
+    <b:Guid>{412CB744-FF3A-4B75-9BD2-63EE3E6BA100}</b:Guid>
+    <b:LCID>0</b:LCID>
+    <b:Author>
+      <b:Author>
+        <b:NameList>
+          <b:Person>
+            <b:Last>Baniassan</b:Last>
+            <b:First>E.</b:First>
+          </b:Person>
+          <b:Person>
+            <b:Last>Clements</b:Last>
+            <b:First>Paul</b:First>
+          </b:Person>
+          <b:Person>
+            <b:Last>Araujo</b:Last>
+            <b:First>J.</b:First>
+          </b:Person>
+          <b:Person>
+            <b:Last>Moreira</b:Last>
+            <b:First>A.</b:First>
+          </b:Person>
+          <b:Person>
+            <b:Last>Rashid</b:Last>
+            <b:First>A.</b:First>
+          </b:Person>
+          <b:Person>
+            <b:Last>Tekinerdogan</b:Last>
+            <b:First>B.</b:First>
+          </b:Person>
+        </b:NameList>
+      </b:Author>
+    </b:Author>
+    <b:Title>Discovering early aspects</b:Title>
+    <b:Pages>61-70</b:Pages>
+    <b:JournalName>EEE Software 23(1)</b:JournalName>
+    <b:RefOrder>9</b:RefOrder>
+  </b:Source>
+  <b:Source>
+    <b:Tag>The98</b:Tag>
+    <b:SourceType>JournalArticle</b:SourceType>
+    <b:Guid>{BAB12D52-7617-4D0B-B5D3-C7950D4AACC0}</b:Guid>
+    <b:LCID>0</b:LCID>
+    <b:Author>
+      <b:Author>
+        <b:Corporate>The Institute of Electrical and Electronics Engineers</b:Corporate>
+      </b:Author>
+    </b:Author>
+    <b:Title>IEEE recommended practice for software requirements specifications (IEEE Std 830-1998)</b:Title>
+    <b:City>New York</b:City>
+    <b:Year>1998</b:Year>
+    <b:StandardNumber>ISBN 0-7381-0332-2</b:StandardNumber>
+    <b:Month>Octubre</b:Month>
+    <b:Day>20</b:Day>
+    <b:RefOrder>21</b:RefOrder>
+  </b:Source>
+</b:Sources>
 </file>
 
 <file path=customXml/itemProps1.xml><?xml version="1.0" encoding="utf-8"?>
-<ds:datastoreItem xmlns:ds="http://schemas.openxmlformats.org/officeDocument/2006/customXml" ds:itemID="{912AD701-BF93-4623-AB61-76766D3215D8}">
+<ds:datastoreItem xmlns:ds="http://schemas.openxmlformats.org/officeDocument/2006/customXml" ds:itemID="{21AE9D10-E9F3-4030-8C3A-863B136743E5}">
   <ds:schemaRefs>
     <ds:schemaRef ds:uri="http://schemas.openxmlformats.org/officeDocument/2006/bibliography"/>
   </ds:schemaRefs>

</xml_diff>